<commit_message>
COM325 artificial intelligence update commit
</commit_message>
<xml_diff>
--- a/com325 Artificial intelligence/COM325 INTELLIGENT AGENTS.docx
+++ b/com325 Artificial intelligence/COM325 INTELLIGENT AGENTS.docx
@@ -9,7 +9,14 @@
   <manifest:file-entry manifest:full-path="Thumbnails/thumbnail.png" manifest:media-type="image/png"/>
   <manifest:file-entry manifest:full-path="styles.xml" manifest:media-type="text/xml"/>
   <manifest:file-entry manifest:full-path="content.xml" manifest:media-type="text/xml"/>
+  <manifest:file-entry manifest:full-path="Pictures/1000000000000351000001E65C16F186892DF9DE.png" manifest:media-type="image/png"/>
+  <manifest:file-entry manifest:full-path="Pictures/10000000000003B3000001CAE7FF55C9FE7C436A.png" manifest:media-type="image/png"/>
+  <manifest:file-entry manifest:full-path="Pictures/100000000000034600000159F2A90C81817C651E.png" manifest:media-type="image/png"/>
+  <manifest:file-entry manifest:full-path="Pictures/10000000000003210000027A3A93FA003C818034.png" manifest:media-type="image/png"/>
+  <manifest:file-entry manifest:full-path="Pictures/1000000000000342000001BDE35A89B9C250D34A.png" manifest:media-type="image/png"/>
+  <manifest:file-entry manifest:full-path="Pictures/100000000000047C0000018B12A3DEBADBFF7125.png" manifest:media-type="image/png"/>
   <manifest:file-entry manifest:full-path="Pictures/10000000000002D6000001BF0A94CD7D9FF7B7DE.png" manifest:media-type="image/png"/>
+  <manifest:file-entry manifest:full-path="Pictures/100000000000039A000001C6BE8AA59B98A6A4DF.png" manifest:media-type="image/png"/>
   <manifest:file-entry manifest:full-path="Pictures/100000000000025300000198CF27133E303FCD6D.png" manifest:media-type="image/png"/>
 </manifest:manifest>
 </file>
@@ -48,49 +55,49 @@
     </style:style>
     <style:style style:name="P6" style:family="paragraph" style:parent-style-name="Text_20_body">
       <style:paragraph-properties fo:text-align="justify" style:justify-single-word="false"/>
+      <style:text-properties fo:font-weight="bold" officeooo:rsid="00311ce4" officeooo:paragraph-rsid="00311ce4" style:font-weight-asian="bold" style:font-weight-complex="bold"/>
+    </style:style>
+    <style:style style:name="P7" style:family="paragraph" style:parent-style-name="Text_20_body">
+      <style:paragraph-properties fo:text-align="justify" style:justify-single-word="false"/>
       <style:text-properties fo:font-weight="normal" officeooo:rsid="00132549" officeooo:paragraph-rsid="00132549" style:font-weight-asian="normal" style:font-weight-complex="normal"/>
     </style:style>
-    <style:style style:name="P7" style:family="paragraph" style:parent-style-name="Text_20_body" style:list-style-name="L1">
+    <style:style style:name="P8" style:family="paragraph" style:parent-style-name="Text_20_body" style:list-style-name="L1">
       <style:paragraph-properties fo:text-align="justify" style:justify-single-word="false"/>
       <style:text-properties fo:font-weight="normal" officeooo:rsid="00132549" officeooo:paragraph-rsid="00132549" style:font-weight-asian="normal" style:font-weight-complex="normal"/>
     </style:style>
-    <style:style style:name="P8" style:family="paragraph" style:parent-style-name="Text_20_body" style:list-style-name="L1">
+    <style:style style:name="P9" style:family="paragraph" style:parent-style-name="Text_20_body" style:list-style-name="L1">
       <style:paragraph-properties fo:text-align="justify" style:justify-single-word="false"/>
       <style:text-properties fo:font-weight="normal" officeooo:rsid="00132549" officeooo:paragraph-rsid="0014a6e2" style:font-weight-asian="normal" style:font-weight-complex="normal"/>
     </style:style>
-    <style:style style:name="P9" style:family="paragraph" style:parent-style-name="Text_20_body" style:list-style-name="L1">
+    <style:style style:name="P10" style:family="paragraph" style:parent-style-name="Text_20_body" style:list-style-name="L1">
       <style:paragraph-properties fo:text-align="justify" style:justify-single-word="false"/>
       <style:text-properties fo:font-weight="normal" officeooo:rsid="00132549" officeooo:paragraph-rsid="001800bd" style:font-weight-asian="normal" style:font-weight-complex="normal"/>
     </style:style>
-    <style:style style:name="P10" style:family="paragraph" style:parent-style-name="Text_20_body" style:list-style-name="L1">
+    <style:style style:name="P11" style:family="paragraph" style:parent-style-name="Text_20_body" style:list-style-name="L1">
       <style:paragraph-properties fo:text-align="justify" style:justify-single-word="false"/>
       <style:text-properties fo:font-weight="normal" officeooo:rsid="00132549" officeooo:paragraph-rsid="002e081d" style:font-weight-asian="normal" style:font-weight-complex="normal"/>
     </style:style>
-    <style:style style:name="P11" style:family="paragraph" style:parent-style-name="Text_20_body" style:list-style-name="L4">
+    <style:style style:name="P12" style:family="paragraph" style:parent-style-name="Text_20_body" style:list-style-name="L4">
       <style:paragraph-properties fo:text-align="justify" style:justify-single-word="false"/>
       <style:text-properties fo:font-weight="normal" officeooo:rsid="00132549" officeooo:paragraph-rsid="002255cb" style:font-weight-asian="normal" style:font-weight-complex="normal"/>
     </style:style>
-    <style:style style:name="P12" style:family="paragraph" style:parent-style-name="Text_20_body" style:list-style-name="L6">
+    <style:style style:name="P13" style:family="paragraph" style:parent-style-name="Text_20_body" style:list-style-name="L6">
       <style:paragraph-properties fo:text-align="justify" style:justify-single-word="false"/>
       <style:text-properties fo:font-weight="normal" officeooo:rsid="00132549" officeooo:paragraph-rsid="0022707b" style:font-weight-asian="normal" style:font-weight-complex="normal"/>
     </style:style>
-    <style:style style:name="P13" style:family="paragraph" style:parent-style-name="Text_20_body" style:list-style-name="L7">
+    <style:style style:name="P14" style:family="paragraph" style:parent-style-name="Text_20_body" style:list-style-name="L7">
       <style:paragraph-properties fo:text-align="justify" style:justify-single-word="false"/>
       <style:text-properties fo:font-weight="normal" officeooo:rsid="00132549" officeooo:paragraph-rsid="0022707b" style:font-weight-asian="normal" style:font-weight-complex="normal"/>
     </style:style>
-    <style:style style:name="P14" style:family="paragraph" style:parent-style-name="Text_20_body" style:list-style-name="L8">
+    <style:style style:name="P15" style:family="paragraph" style:parent-style-name="Text_20_body" style:list-style-name="L8">
       <style:paragraph-properties fo:text-align="justify" style:justify-single-word="false"/>
       <style:text-properties fo:font-weight="normal" officeooo:rsid="00132549" officeooo:paragraph-rsid="0022707b" style:font-weight-asian="normal" style:font-weight-complex="normal"/>
     </style:style>
-    <style:style style:name="P15" style:family="paragraph" style:parent-style-name="Text_20_body" style:list-style-name="L9">
+    <style:style style:name="P16" style:family="paragraph" style:parent-style-name="Text_20_body" style:list-style-name="L9">
       <style:paragraph-properties fo:text-align="justify" style:justify-single-word="false"/>
       <style:text-properties fo:font-weight="normal" officeooo:rsid="00132549" officeooo:paragraph-rsid="00256711" style:font-weight-asian="normal" style:font-weight-complex="normal"/>
     </style:style>
-    <style:style style:name="P16" style:family="paragraph" style:parent-style-name="Text_20_body">
-      <style:paragraph-properties fo:text-align="justify" style:justify-single-word="false"/>
-      <style:text-properties fo:font-weight="normal" officeooo:rsid="00132549" officeooo:paragraph-rsid="00132549" style:font-weight-asian="normal" style:font-weight-complex="normal"/>
-    </style:style>
-    <style:style style:name="P17" style:family="paragraph" style:parent-style-name="Text_20_body" style:list-style-name="L10">
+    <style:style style:name="P17" style:family="paragraph" style:parent-style-name="Text_20_body" style:list-style-name="L11">
       <style:paragraph-properties fo:text-align="justify" style:justify-single-word="false"/>
       <style:text-properties fo:font-weight="normal" officeooo:rsid="00132549" officeooo:paragraph-rsid="0022473d" style:font-weight-asian="normal" style:font-weight-complex="normal"/>
     </style:style>
@@ -130,7 +137,7 @@
       <style:paragraph-properties fo:text-align="justify" style:justify-single-word="false"/>
       <style:text-properties fo:font-weight="normal" officeooo:rsid="002a446a" officeooo:paragraph-rsid="002a446a" style:font-weight-asian="normal" style:font-weight-complex="normal"/>
     </style:style>
-    <style:style style:name="P27" style:family="paragraph" style:parent-style-name="Text_20_body" style:list-style-name="L11">
+    <style:style style:name="P27" style:family="paragraph" style:parent-style-name="Text_20_body" style:list-style-name="L10">
       <style:paragraph-properties fo:text-align="justify" style:justify-single-word="false"/>
       <style:text-properties fo:font-weight="normal" officeooo:rsid="002bf989" officeooo:paragraph-rsid="002bf989" style:font-weight-asian="normal" style:font-weight-complex="normal"/>
     </style:style>
@@ -148,47 +155,99 @@
     </style:style>
     <style:style style:name="P31" style:family="paragraph" style:parent-style-name="Text_20_body" style:list-style-name="L12">
       <style:paragraph-properties fo:text-align="justify" style:justify-single-word="false"/>
-      <style:text-properties fo:font-weight="normal" officeooo:rsid="00311ce4" officeooo:paragraph-rsid="00311ce4" style:font-weight-asian="normal" style:font-weight-complex="normal"/>
-    </style:style>
-    <style:style style:name="P32" style:family="paragraph" style:parent-style-name="Text_20_body" style:list-style-name="L2">
+      <style:text-properties fo:font-weight="normal" officeooo:rsid="00343de1" officeooo:paragraph-rsid="00343de1" style:font-weight-asian="normal" style:font-weight-complex="normal"/>
+    </style:style>
+    <style:style style:name="P32" style:family="paragraph" style:parent-style-name="Text_20_body" style:list-style-name="L1">
+      <style:paragraph-properties fo:text-align="justify" style:justify-single-word="false"/>
+      <style:text-properties fo:font-weight="normal" officeooo:rsid="00343de1" officeooo:paragraph-rsid="00343de1" style:font-weight-asian="normal" style:font-weight-complex="normal"/>
+    </style:style>
+    <style:style style:name="P33" style:family="paragraph" style:parent-style-name="Text_20_body" style:list-style-name="L14">
+      <style:paragraph-properties fo:text-align="justify" style:justify-single-word="false"/>
+      <style:text-properties fo:font-weight="normal" officeooo:rsid="003b1912" officeooo:paragraph-rsid="003b1912" style:font-weight-asian="normal" style:font-weight-complex="normal"/>
+    </style:style>
+    <style:style style:name="P34" style:family="paragraph" style:parent-style-name="Text_20_body" style:list-style-name="L15">
+      <style:paragraph-properties fo:text-align="justify" style:justify-single-word="false"/>
+      <style:text-properties fo:font-weight="normal" officeooo:rsid="003c6a30" officeooo:paragraph-rsid="003c6a30" style:font-weight-asian="normal" style:font-weight-complex="normal"/>
+    </style:style>
+    <style:style style:name="P35" style:family="paragraph" style:parent-style-name="Text_20_body">
+      <style:paragraph-properties fo:text-align="justify" style:justify-single-word="false"/>
+      <style:text-properties fo:font-weight="normal" officeooo:rsid="003d09c6" officeooo:paragraph-rsid="003d09c6" style:font-weight-asian="normal" style:font-weight-complex="normal"/>
+    </style:style>
+    <style:style style:name="P36" style:family="paragraph" style:parent-style-name="Text_20_body" style:list-style-name="L12">
+      <style:paragraph-properties fo:text-align="justify" style:justify-single-word="false"/>
+      <style:text-properties fo:font-weight="normal" officeooo:rsid="003ddc34" officeooo:paragraph-rsid="003ddc34" style:font-weight-asian="normal" style:font-weight-complex="normal"/>
+    </style:style>
+    <style:style style:name="P37" style:family="paragraph" style:parent-style-name="Text_20_body" style:list-style-name="L16">
+      <style:paragraph-properties fo:text-align="justify" style:justify-single-word="false"/>
+      <style:text-properties fo:font-weight="normal" officeooo:rsid="003ddc34" officeooo:paragraph-rsid="003ddc34" style:font-weight-asian="normal" style:font-weight-complex="normal"/>
+    </style:style>
+    <style:style style:name="P38" style:family="paragraph" style:parent-style-name="Text_20_body" style:list-style-name="L17">
+      <style:paragraph-properties fo:text-align="justify" style:justify-single-word="false"/>
+      <style:text-properties fo:font-weight="normal" officeooo:rsid="003f6ac3" officeooo:paragraph-rsid="003f6ac3" style:font-weight-asian="normal" style:font-weight-complex="normal"/>
+    </style:style>
+    <style:style style:name="P39" style:family="paragraph" style:parent-style-name="Text_20_body">
+      <style:paragraph-properties fo:text-align="justify" style:justify-single-word="false"/>
+      <style:text-properties fo:font-weight="normal" officeooo:rsid="003f6ac3" officeooo:paragraph-rsid="003f6ac3" style:font-weight-asian="normal" style:font-weight-complex="normal"/>
+    </style:style>
+    <style:style style:name="P40" style:family="paragraph" style:parent-style-name="Text_20_body" style:list-style-name="L18">
+      <style:paragraph-properties fo:text-align="justify" style:justify-single-word="false"/>
+      <style:text-properties fo:font-weight="normal" officeooo:rsid="003f6ac3" officeooo:paragraph-rsid="003f6ac3" style:font-weight-asian="normal" style:font-weight-complex="normal"/>
+    </style:style>
+    <style:style style:name="P41" style:family="paragraph" style:parent-style-name="Text_20_body" style:list-style-name="L1">
+      <style:paragraph-properties fo:text-align="justify" style:justify-single-word="false"/>
+      <style:text-properties fo:font-weight="normal" officeooo:rsid="003f6ac3" officeooo:paragraph-rsid="003f6ac3" style:font-weight-asian="normal" style:font-weight-complex="normal"/>
+    </style:style>
+    <style:style style:name="P42" style:family="paragraph" style:parent-style-name="Text_20_body" style:list-style-name="L2">
       <style:paragraph-properties fo:text-align="justify" style:justify-single-word="false"/>
       <style:text-properties fo:font-weight="bold" officeooo:rsid="00184cfb" officeooo:paragraph-rsid="00184cfb" style:font-weight-asian="bold" style:font-weight-complex="bold"/>
     </style:style>
-    <style:style style:name="P33" style:family="paragraph" style:parent-style-name="Text_20_body" style:list-style-name="L3">
+    <style:style style:name="P43" style:family="paragraph" style:parent-style-name="Text_20_body" style:list-style-name="L3">
       <style:paragraph-properties fo:text-align="justify" style:justify-single-word="false"/>
       <style:text-properties fo:font-weight="bold" officeooo:rsid="00132549" officeooo:paragraph-rsid="0022707b" style:font-weight-asian="bold" style:font-weight-complex="bold"/>
     </style:style>
-    <style:style style:name="P34" style:family="paragraph" style:parent-style-name="Text_20_body">
-      <style:paragraph-properties fo:text-align="justify" style:justify-single-word="false"/>
-      <style:text-properties fo:font-weight="bold" officeooo:rsid="00311ce4" officeooo:paragraph-rsid="00311ce4" style:font-weight-asian="bold" style:font-weight-complex="bold"/>
-    </style:style>
-    <style:style style:name="P35" style:family="paragraph" style:parent-style-name="Text_20_body" style:list-style-name="L3">
+    <style:style style:name="P44" style:family="paragraph" style:parent-style-name="Text_20_body" style:list-style-name="L3">
       <style:paragraph-properties fo:text-align="justify" style:justify-single-word="false"/>
       <style:text-properties officeooo:paragraph-rsid="0022473d"/>
     </style:style>
-    <style:style style:name="P36" style:family="paragraph" style:parent-style-name="Text_20_body" style:list-style-name="L3">
+    <style:style style:name="P45" style:family="paragraph" style:parent-style-name="Text_20_body" style:list-style-name="L3">
       <style:paragraph-properties fo:text-align="justify" style:justify-single-word="false"/>
       <style:text-properties officeooo:paragraph-rsid="002255cb"/>
     </style:style>
-    <style:style style:name="P37" style:family="paragraph" style:parent-style-name="Text_20_body" style:list-style-name="L3">
+    <style:style style:name="P46" style:family="paragraph" style:parent-style-name="Text_20_body" style:list-style-name="L3">
       <style:paragraph-properties fo:text-align="justify" style:justify-single-word="false"/>
       <style:text-properties officeooo:paragraph-rsid="0022707b"/>
     </style:style>
-    <style:style style:name="P38" style:family="paragraph" style:parent-style-name="Text_20_body" style:list-style-name="L4">
+    <style:style style:name="P47" style:family="paragraph" style:parent-style-name="Text_20_body" style:list-style-name="L4">
       <style:paragraph-properties fo:text-align="justify" style:justify-single-word="false"/>
       <style:text-properties officeooo:paragraph-rsid="002255cb"/>
     </style:style>
-    <style:style style:name="P39" style:family="paragraph" style:parent-style-name="Text_20_body" style:list-style-name="L5">
+    <style:style style:name="P48" style:family="paragraph" style:parent-style-name="Text_20_body" style:list-style-name="L5">
       <style:paragraph-properties fo:text-align="justify" style:justify-single-word="false"/>
       <style:text-properties officeooo:paragraph-rsid="0022707b"/>
     </style:style>
-    <style:style style:name="P40" style:family="paragraph" style:parent-style-name="Text_20_body" style:list-style-name="L3">
+    <style:style style:name="P49" style:family="paragraph" style:parent-style-name="Text_20_body" style:list-style-name="L12">
+      <style:paragraph-properties fo:text-align="justify" style:justify-single-word="false"/>
+      <style:text-properties officeooo:paragraph-rsid="00343de1"/>
+    </style:style>
+    <style:style style:name="P50" style:family="paragraph" style:parent-style-name="Text_20_body" style:list-style-name="L3">
       <style:paragraph-properties fo:text-align="justify" style:justify-single-word="false"/>
       <style:text-properties officeooo:rsid="0022707b" officeooo:paragraph-rsid="0022707b"/>
     </style:style>
-    <style:style style:name="P41" style:family="paragraph" style:parent-style-name="Text_20_body" style:list-style-name="L1">
+    <style:style style:name="P51" style:family="paragraph" style:parent-style-name="Text_20_body" style:list-style-name="L1">
       <style:paragraph-properties fo:text-align="justify" style:justify-single-word="false"/>
       <style:text-properties style:text-underline-style="solid" style:text-underline-width="auto" style:text-underline-color="font-color" fo:font-weight="bold" officeooo:rsid="002ed925" officeooo:paragraph-rsid="002ed925" style:font-weight-asian="bold" style:font-weight-complex="bold"/>
+    </style:style>
+    <style:style style:name="P52" style:family="paragraph" style:parent-style-name="Text_20_body" style:list-style-name="L13">
+      <style:paragraph-properties fo:text-align="justify" style:justify-single-word="false"/>
+      <style:text-properties officeooo:rsid="0035bd5b" officeooo:paragraph-rsid="0035bd5b"/>
+    </style:style>
+    <style:style style:name="P53" style:family="paragraph" style:parent-style-name="Text_20_body" style:list-style-name="L13">
+      <style:paragraph-properties fo:text-align="justify" style:justify-single-word="false"/>
+      <style:text-properties officeooo:rsid="00381e5a" officeooo:paragraph-rsid="00381e5a"/>
+    </style:style>
+    <style:style style:name="P54" style:family="paragraph" style:parent-style-name="Text_20_body" style:list-style-name="L13">
+      <style:paragraph-properties fo:text-align="justify" style:justify-single-word="false"/>
+      <style:text-properties officeooo:rsid="00381e5a" officeooo:paragraph-rsid="0038778c"/>
     </style:style>
     <style:style style:name="T1" style:family="text">
       <style:text-properties officeooo:rsid="00132549"/>
@@ -248,22 +307,43 @@
       <style:text-properties fo:font-weight="normal" officeooo:rsid="0022707b" style:font-weight-asian="normal" style:font-weight-complex="normal"/>
     </style:style>
     <style:style style:name="T20" style:family="text">
+      <style:text-properties fo:font-weight="normal" officeooo:rsid="00311ce4" style:font-weight-asian="normal" style:font-weight-complex="normal"/>
+    </style:style>
+    <style:style style:name="T21" style:family="text">
+      <style:text-properties fo:font-weight="normal" officeooo:rsid="0038778c" style:font-weight-asian="normal" style:font-weight-complex="normal"/>
+    </style:style>
+    <style:style style:name="T22" style:family="text">
+      <style:text-properties fo:font-weight="normal" officeooo:rsid="0039c784" style:font-weight-asian="normal" style:font-weight-complex="normal"/>
+    </style:style>
+    <style:style style:name="T23" style:family="text">
+      <style:text-properties fo:font-weight="normal" officeooo:rsid="0035bd5b" style:font-weight-asian="normal" style:font-weight-complex="normal"/>
+    </style:style>
+    <style:style style:name="T24" style:family="text">
       <style:text-properties officeooo:rsid="002a446a"/>
     </style:style>
-    <style:style style:name="T21" style:family="text">
+    <style:style style:name="T25" style:family="text">
       <style:text-properties officeooo:rsid="002c2047"/>
     </style:style>
-    <style:style style:name="T22" style:family="text">
+    <style:style style:name="T26" style:family="text">
       <style:text-properties officeooo:rsid="002e081d"/>
     </style:style>
-    <style:style style:name="T23" style:family="text">
+    <style:style style:name="T27" style:family="text">
       <style:text-properties officeooo:rsid="002ed925"/>
     </style:style>
-    <style:style style:name="T24" style:family="text">
+    <style:style style:name="T28" style:family="text">
       <style:text-properties fo:font-style="italic" officeooo:rsid="002ed925" style:font-style-asian="italic" style:font-style-complex="italic"/>
     </style:style>
+    <style:style style:name="T29" style:family="text">
+      <style:text-properties officeooo:rsid="00335405"/>
+    </style:style>
     <style:style style:name="fr1" style:family="graphic" style:parent-style-name="Graphics">
+      <style:graphic-properties style:vertical-pos="top" style:vertical-rel="paragraph" style:horizontal-pos="center" style:horizontal-rel="paragraph" style:mirror="none" fo:clip="rect(0in, 0in, 0in, 0in)" draw:luminance="0%" draw:contrast="0%" draw:red="0%" draw:green="0%" draw:blue="0%" draw:gamma="100%" draw:color-inversion="false" draw:image-opacity="100%" draw:color-mode="standard"/>
+    </style:style>
+    <style:style style:name="fr2" style:family="graphic" style:parent-style-name="Graphics">
       <style:graphic-properties style:vertical-pos="from-top" style:vertical-rel="paragraph" style:horizontal-pos="from-left" style:horizontal-rel="paragraph" style:mirror="none" fo:clip="rect(0in, 0in, 0in, 0in)" draw:luminance="0%" draw:contrast="0%" draw:red="0%" draw:green="0%" draw:blue="0%" draw:gamma="100%" draw:color-inversion="false" draw:image-opacity="100%" draw:color-mode="standard"/>
+    </style:style>
+    <style:style style:name="fr3" style:family="graphic" style:parent-style-name="Graphics">
+      <style:graphic-properties style:horizontal-pos="center" style:horizontal-rel="paragraph" style:mirror="none" fo:clip="rect(0in, 0in, 0in, 0in)" draw:luminance="0%" draw:contrast="0%" draw:red="0%" draw:green="0%" draw:blue="0%" draw:gamma="100%" draw:color-inversion="false" draw:image-opacity="100%" draw:color-mode="standard"/>
     </style:style>
     <text:list-style style:name="L1">
       <text:list-level-style-bullet text:level="1" text:style-name="Bullet_20_Symbols" loext:num-list-format="%1%" text:bullet-char="●">
@@ -747,104 +827,104 @@
     <text:list-style style:name="L10">
       <text:list-level-style-bullet text:level="1" text:style-name="Bullet_20_Symbols" loext:num-list-format="%1%." style:num-suffix="." text:bullet-char="•">
         <style:list-level-properties text:list-level-position-and-space-mode="label-alignment">
-          <style:list-level-label-alignment text:label-followed-by="listtab" text:list-tab-stop-position="1.7866in" fo:text-indent="-0.25in" fo:margin-left="1.7866in"/>
+          <style:list-level-label-alignment text:label-followed-by="listtab" text:list-tab-stop-position="1.8327in" fo:text-indent="-0.25in" fo:margin-left="1.8327in"/>
         </style:list-level-properties>
       </text:list-level-style-bullet>
       <text:list-level-style-bullet text:level="2" text:style-name="Bullet_20_Symbols" loext:num-list-format="%2%." style:num-suffix="." text:bullet-char="◦">
         <style:list-level-properties text:list-level-position-and-space-mode="label-alignment">
-          <style:list-level-label-alignment text:label-followed-by="listtab" text:list-tab-stop-position="2.0366in" fo:text-indent="-0.25in" fo:margin-left="2.0366in"/>
+          <style:list-level-label-alignment text:label-followed-by="listtab" text:list-tab-stop-position="2.0827in" fo:text-indent="-0.25in" fo:margin-left="2.0827in"/>
         </style:list-level-properties>
       </text:list-level-style-bullet>
       <text:list-level-style-bullet text:level="3" text:style-name="Bullet_20_Symbols" loext:num-list-format="%3%." style:num-suffix="." text:bullet-char="▪">
         <style:list-level-properties text:list-level-position-and-space-mode="label-alignment">
-          <style:list-level-label-alignment text:label-followed-by="listtab" text:list-tab-stop-position="2.2866in" fo:text-indent="-0.25in" fo:margin-left="2.2866in"/>
+          <style:list-level-label-alignment text:label-followed-by="listtab" text:list-tab-stop-position="2.3327in" fo:text-indent="-0.25in" fo:margin-left="2.3327in"/>
         </style:list-level-properties>
       </text:list-level-style-bullet>
       <text:list-level-style-bullet text:level="4" text:style-name="Bullet_20_Symbols" loext:num-list-format="%4%." style:num-suffix="." text:bullet-char="•">
         <style:list-level-properties text:list-level-position-and-space-mode="label-alignment">
-          <style:list-level-label-alignment text:label-followed-by="listtab" text:list-tab-stop-position="2.5366in" fo:text-indent="-0.25in" fo:margin-left="2.5366in"/>
+          <style:list-level-label-alignment text:label-followed-by="listtab" text:list-tab-stop-position="2.5827in" fo:text-indent="-0.25in" fo:margin-left="2.5827in"/>
         </style:list-level-properties>
       </text:list-level-style-bullet>
       <text:list-level-style-bullet text:level="5" text:style-name="Bullet_20_Symbols" loext:num-list-format="%5%." style:num-suffix="." text:bullet-char="◦">
         <style:list-level-properties text:list-level-position-and-space-mode="label-alignment">
-          <style:list-level-label-alignment text:label-followed-by="listtab" text:list-tab-stop-position="2.7866in" fo:text-indent="-0.25in" fo:margin-left="2.7866in"/>
+          <style:list-level-label-alignment text:label-followed-by="listtab" text:list-tab-stop-position="2.8327in" fo:text-indent="-0.25in" fo:margin-left="2.8327in"/>
         </style:list-level-properties>
       </text:list-level-style-bullet>
       <text:list-level-style-bullet text:level="6" text:style-name="Bullet_20_Symbols" loext:num-list-format="%6%." style:num-suffix="." text:bullet-char="▪">
         <style:list-level-properties text:list-level-position-and-space-mode="label-alignment">
-          <style:list-level-label-alignment text:label-followed-by="listtab" text:list-tab-stop-position="3.0366in" fo:text-indent="-0.25in" fo:margin-left="3.0366in"/>
+          <style:list-level-label-alignment text:label-followed-by="listtab" text:list-tab-stop-position="3.0827in" fo:text-indent="-0.25in" fo:margin-left="3.0827in"/>
         </style:list-level-properties>
       </text:list-level-style-bullet>
       <text:list-level-style-bullet text:level="7" text:style-name="Bullet_20_Symbols" loext:num-list-format="%7%." style:num-suffix="." text:bullet-char="•">
         <style:list-level-properties text:list-level-position-and-space-mode="label-alignment">
-          <style:list-level-label-alignment text:label-followed-by="listtab" text:list-tab-stop-position="3.2866in" fo:text-indent="-0.25in" fo:margin-left="3.2866in"/>
+          <style:list-level-label-alignment text:label-followed-by="listtab" text:list-tab-stop-position="3.3327in" fo:text-indent="-0.25in" fo:margin-left="3.3327in"/>
         </style:list-level-properties>
       </text:list-level-style-bullet>
       <text:list-level-style-bullet text:level="8" text:style-name="Bullet_20_Symbols" loext:num-list-format="%8%." style:num-suffix="." text:bullet-char="◦">
         <style:list-level-properties text:list-level-position-and-space-mode="label-alignment">
-          <style:list-level-label-alignment text:label-followed-by="listtab" text:list-tab-stop-position="3.5366in" fo:text-indent="-0.25in" fo:margin-left="3.5366in"/>
+          <style:list-level-label-alignment text:label-followed-by="listtab" text:list-tab-stop-position="3.5827in" fo:text-indent="-0.25in" fo:margin-left="3.5827in"/>
         </style:list-level-properties>
       </text:list-level-style-bullet>
       <text:list-level-style-bullet text:level="9" text:style-name="Bullet_20_Symbols" loext:num-list-format="%9%." style:num-suffix="." text:bullet-char="▪">
         <style:list-level-properties text:list-level-position-and-space-mode="label-alignment">
-          <style:list-level-label-alignment text:label-followed-by="listtab" text:list-tab-stop-position="3.7866in" fo:text-indent="-0.25in" fo:margin-left="3.7866in"/>
+          <style:list-level-label-alignment text:label-followed-by="listtab" text:list-tab-stop-position="3.8327in" fo:text-indent="-0.25in" fo:margin-left="3.8327in"/>
         </style:list-level-properties>
       </text:list-level-style-bullet>
       <text:list-level-style-bullet text:level="10" text:style-name="Bullet_20_Symbols" loext:num-list-format="%10%." style:num-suffix="." text:bullet-char="•">
         <style:list-level-properties text:list-level-position-and-space-mode="label-alignment">
-          <style:list-level-label-alignment text:label-followed-by="listtab" text:list-tab-stop-position="4.0366in" fo:text-indent="-0.25in" fo:margin-left="4.0366in"/>
+          <style:list-level-label-alignment text:label-followed-by="listtab" text:list-tab-stop-position="4.0827in" fo:text-indent="-0.25in" fo:margin-left="4.0827in"/>
         </style:list-level-properties>
       </text:list-level-style-bullet>
     </text:list-style>
     <text:list-style style:name="L11">
-      <text:list-level-style-bullet text:level="1" text:style-name="Bullet_20_Symbols" loext:num-list-format="%1%." text:bullet-char="•">
-        <style:list-level-properties text:list-level-position-and-space-mode="label-alignment">
-          <style:list-level-label-alignment text:label-followed-by="listtab" text:list-tab-stop-position="1.8327in" fo:text-indent="-0.25in" fo:margin-left="1.8327in"/>
-        </style:list-level-properties>
-      </text:list-level-style-bullet>
-      <text:list-level-style-bullet text:level="2" text:style-name="Bullet_20_Symbols" loext:num-list-format="%2%." text:bullet-char="◦">
-        <style:list-level-properties text:list-level-position-and-space-mode="label-alignment">
-          <style:list-level-label-alignment text:label-followed-by="listtab" text:list-tab-stop-position="2.0827in" fo:text-indent="-0.25in" fo:margin-left="2.0827in"/>
-        </style:list-level-properties>
-      </text:list-level-style-bullet>
-      <text:list-level-style-bullet text:level="3" text:style-name="Bullet_20_Symbols" loext:num-list-format="%3%." text:bullet-char="▪">
-        <style:list-level-properties text:list-level-position-and-space-mode="label-alignment">
-          <style:list-level-label-alignment text:label-followed-by="listtab" text:list-tab-stop-position="2.3327in" fo:text-indent="-0.25in" fo:margin-left="2.3327in"/>
-        </style:list-level-properties>
-      </text:list-level-style-bullet>
-      <text:list-level-style-bullet text:level="4" text:style-name="Bullet_20_Symbols" loext:num-list-format="%4%." text:bullet-char="•">
-        <style:list-level-properties text:list-level-position-and-space-mode="label-alignment">
-          <style:list-level-label-alignment text:label-followed-by="listtab" text:list-tab-stop-position="2.5827in" fo:text-indent="-0.25in" fo:margin-left="2.5827in"/>
-        </style:list-level-properties>
-      </text:list-level-style-bullet>
-      <text:list-level-style-bullet text:level="5" text:style-name="Bullet_20_Symbols" loext:num-list-format="%5%." text:bullet-char="◦">
-        <style:list-level-properties text:list-level-position-and-space-mode="label-alignment">
-          <style:list-level-label-alignment text:label-followed-by="listtab" text:list-tab-stop-position="2.8327in" fo:text-indent="-0.25in" fo:margin-left="2.8327in"/>
-        </style:list-level-properties>
-      </text:list-level-style-bullet>
-      <text:list-level-style-bullet text:level="6" text:style-name="Bullet_20_Symbols" loext:num-list-format="%6%." text:bullet-char="▪">
-        <style:list-level-properties text:list-level-position-and-space-mode="label-alignment">
-          <style:list-level-label-alignment text:label-followed-by="listtab" text:list-tab-stop-position="3.0827in" fo:text-indent="-0.25in" fo:margin-left="3.0827in"/>
-        </style:list-level-properties>
-      </text:list-level-style-bullet>
-      <text:list-level-style-bullet text:level="7" text:style-name="Bullet_20_Symbols" loext:num-list-format="%7%." text:bullet-char="•">
-        <style:list-level-properties text:list-level-position-and-space-mode="label-alignment">
-          <style:list-level-label-alignment text:label-followed-by="listtab" text:list-tab-stop-position="3.3327in" fo:text-indent="-0.25in" fo:margin-left="3.3327in"/>
-        </style:list-level-properties>
-      </text:list-level-style-bullet>
-      <text:list-level-style-bullet text:level="8" text:style-name="Bullet_20_Symbols" loext:num-list-format="%8%." text:bullet-char="◦">
-        <style:list-level-properties text:list-level-position-and-space-mode="label-alignment">
-          <style:list-level-label-alignment text:label-followed-by="listtab" text:list-tab-stop-position="3.5827in" fo:text-indent="-0.25in" fo:margin-left="3.5827in"/>
-        </style:list-level-properties>
-      </text:list-level-style-bullet>
-      <text:list-level-style-bullet text:level="9" text:style-name="Bullet_20_Symbols" loext:num-list-format="%9%." text:bullet-char="▪">
-        <style:list-level-properties text:list-level-position-and-space-mode="label-alignment">
-          <style:list-level-label-alignment text:label-followed-by="listtab" text:list-tab-stop-position="3.8327in" fo:text-indent="-0.25in" fo:margin-left="3.8327in"/>
-        </style:list-level-properties>
-      </text:list-level-style-bullet>
-      <text:list-level-style-bullet text:level="10" text:style-name="Bullet_20_Symbols" loext:num-list-format="%10%." text:bullet-char="•">
-        <style:list-level-properties text:list-level-position-and-space-mode="label-alignment">
-          <style:list-level-label-alignment text:label-followed-by="listtab" text:list-tab-stop-position="4.0827in" fo:text-indent="-0.25in" fo:margin-left="4.0827in"/>
+      <text:list-level-style-bullet text:level="1" text:style-name="Bullet_20_Symbols" loext:num-list-format="%1%." style:num-suffix="." text:bullet-char="•">
+        <style:list-level-properties text:list-level-position-and-space-mode="label-alignment">
+          <style:list-level-label-alignment text:label-followed-by="listtab" text:list-tab-stop-position="1.7866in" fo:text-indent="-0.25in" fo:margin-left="1.7866in"/>
+        </style:list-level-properties>
+      </text:list-level-style-bullet>
+      <text:list-level-style-bullet text:level="2" text:style-name="Bullet_20_Symbols" loext:num-list-format="%2%." style:num-suffix="." text:bullet-char="◦">
+        <style:list-level-properties text:list-level-position-and-space-mode="label-alignment">
+          <style:list-level-label-alignment text:label-followed-by="listtab" text:list-tab-stop-position="2.0366in" fo:text-indent="-0.25in" fo:margin-left="2.0366in"/>
+        </style:list-level-properties>
+      </text:list-level-style-bullet>
+      <text:list-level-style-bullet text:level="3" text:style-name="Bullet_20_Symbols" loext:num-list-format="%3%." style:num-suffix="." text:bullet-char="▪">
+        <style:list-level-properties text:list-level-position-and-space-mode="label-alignment">
+          <style:list-level-label-alignment text:label-followed-by="listtab" text:list-tab-stop-position="2.2866in" fo:text-indent="-0.25in" fo:margin-left="2.2866in"/>
+        </style:list-level-properties>
+      </text:list-level-style-bullet>
+      <text:list-level-style-bullet text:level="4" text:style-name="Bullet_20_Symbols" loext:num-list-format="%4%." style:num-suffix="." text:bullet-char="•">
+        <style:list-level-properties text:list-level-position-and-space-mode="label-alignment">
+          <style:list-level-label-alignment text:label-followed-by="listtab" text:list-tab-stop-position="2.5366in" fo:text-indent="-0.25in" fo:margin-left="2.5366in"/>
+        </style:list-level-properties>
+      </text:list-level-style-bullet>
+      <text:list-level-style-bullet text:level="5" text:style-name="Bullet_20_Symbols" loext:num-list-format="%5%." style:num-suffix="." text:bullet-char="◦">
+        <style:list-level-properties text:list-level-position-and-space-mode="label-alignment">
+          <style:list-level-label-alignment text:label-followed-by="listtab" text:list-tab-stop-position="2.7866in" fo:text-indent="-0.25in" fo:margin-left="2.7866in"/>
+        </style:list-level-properties>
+      </text:list-level-style-bullet>
+      <text:list-level-style-bullet text:level="6" text:style-name="Bullet_20_Symbols" loext:num-list-format="%6%." style:num-suffix="." text:bullet-char="▪">
+        <style:list-level-properties text:list-level-position-and-space-mode="label-alignment">
+          <style:list-level-label-alignment text:label-followed-by="listtab" text:list-tab-stop-position="3.0366in" fo:text-indent="-0.25in" fo:margin-left="3.0366in"/>
+        </style:list-level-properties>
+      </text:list-level-style-bullet>
+      <text:list-level-style-bullet text:level="7" text:style-name="Bullet_20_Symbols" loext:num-list-format="%7%." style:num-suffix="." text:bullet-char="•">
+        <style:list-level-properties text:list-level-position-and-space-mode="label-alignment">
+          <style:list-level-label-alignment text:label-followed-by="listtab" text:list-tab-stop-position="3.2866in" fo:text-indent="-0.25in" fo:margin-left="3.2866in"/>
+        </style:list-level-properties>
+      </text:list-level-style-bullet>
+      <text:list-level-style-bullet text:level="8" text:style-name="Bullet_20_Symbols" loext:num-list-format="%8%." style:num-suffix="." text:bullet-char="◦">
+        <style:list-level-properties text:list-level-position-and-space-mode="label-alignment">
+          <style:list-level-label-alignment text:label-followed-by="listtab" text:list-tab-stop-position="3.5366in" fo:text-indent="-0.25in" fo:margin-left="3.5366in"/>
+        </style:list-level-properties>
+      </text:list-level-style-bullet>
+      <text:list-level-style-bullet text:level="9" text:style-name="Bullet_20_Symbols" loext:num-list-format="%9%." style:num-suffix="." text:bullet-char="▪">
+        <style:list-level-properties text:list-level-position-and-space-mode="label-alignment">
+          <style:list-level-label-alignment text:label-followed-by="listtab" text:list-tab-stop-position="3.7866in" fo:text-indent="-0.25in" fo:margin-left="3.7866in"/>
+        </style:list-level-properties>
+      </text:list-level-style-bullet>
+      <text:list-level-style-bullet text:level="10" text:style-name="Bullet_20_Symbols" loext:num-list-format="%10%." style:num-suffix="." text:bullet-char="•">
+        <style:list-level-properties text:list-level-position-and-space-mode="label-alignment">
+          <style:list-level-label-alignment text:label-followed-by="listtab" text:list-tab-stop-position="4.0366in" fo:text-indent="-0.25in" fo:margin-left="4.0366in"/>
         </style:list-level-properties>
       </text:list-level-style-bullet>
     </text:list-style>
@@ -897,6 +977,318 @@
       <text:list-level-style-number text:level="10" text:style-name="Numbering_20_Symbols" loext:num-list-format="%10%." style:num-suffix="." style:num-format="1">
         <style:list-level-properties text:list-level-position-and-space-mode="label-alignment">
           <style:list-level-label-alignment text:label-followed-by="listtab" text:list-tab-stop-position="3.0417in" fo:text-indent="-0.25in" fo:margin-left="3.0417in"/>
+        </style:list-level-properties>
+      </text:list-level-style-number>
+    </text:list-style>
+    <text:list-style style:name="L13">
+      <text:list-level-style-bullet text:level="1" text:style-name="Bullet_20_Symbols" loext:num-list-format="%1%." text:bullet-char="•">
+        <style:list-level-properties text:list-level-position-and-space-mode="label-alignment">
+          <style:list-level-label-alignment text:label-followed-by="listtab" text:list-tab-stop-position="1.9165in" fo:text-indent="-0.25in" fo:margin-left="1.9165in"/>
+        </style:list-level-properties>
+      </text:list-level-style-bullet>
+      <text:list-level-style-bullet text:level="2" text:style-name="Bullet_20_Symbols" loext:num-list-format="%2%." text:bullet-char="◦">
+        <style:list-level-properties text:list-level-position-and-space-mode="label-alignment">
+          <style:list-level-label-alignment text:label-followed-by="listtab" text:list-tab-stop-position="2.1665in" fo:text-indent="-0.25in" fo:margin-left="2.1665in"/>
+        </style:list-level-properties>
+      </text:list-level-style-bullet>
+      <text:list-level-style-bullet text:level="3" text:style-name="Bullet_20_Symbols" loext:num-list-format="%3%." text:bullet-char="▪">
+        <style:list-level-properties text:list-level-position-and-space-mode="label-alignment">
+          <style:list-level-label-alignment text:label-followed-by="listtab" text:list-tab-stop-position="2.4165in" fo:text-indent="-0.25in" fo:margin-left="2.4165in"/>
+        </style:list-level-properties>
+      </text:list-level-style-bullet>
+      <text:list-level-style-bullet text:level="4" text:style-name="Bullet_20_Symbols" loext:num-list-format="%4%." text:bullet-char="•">
+        <style:list-level-properties text:list-level-position-and-space-mode="label-alignment">
+          <style:list-level-label-alignment text:label-followed-by="listtab" text:list-tab-stop-position="2.6665in" fo:text-indent="-0.25in" fo:margin-left="2.6665in"/>
+        </style:list-level-properties>
+      </text:list-level-style-bullet>
+      <text:list-level-style-bullet text:level="5" text:style-name="Bullet_20_Symbols" loext:num-list-format="%5%." text:bullet-char="◦">
+        <style:list-level-properties text:list-level-position-and-space-mode="label-alignment">
+          <style:list-level-label-alignment text:label-followed-by="listtab" text:list-tab-stop-position="2.9165in" fo:text-indent="-0.25in" fo:margin-left="2.9165in"/>
+        </style:list-level-properties>
+      </text:list-level-style-bullet>
+      <text:list-level-style-bullet text:level="6" text:style-name="Bullet_20_Symbols" loext:num-list-format="%6%." text:bullet-char="▪">
+        <style:list-level-properties text:list-level-position-and-space-mode="label-alignment">
+          <style:list-level-label-alignment text:label-followed-by="listtab" text:list-tab-stop-position="3.1665in" fo:text-indent="-0.25in" fo:margin-left="3.1665in"/>
+        </style:list-level-properties>
+      </text:list-level-style-bullet>
+      <text:list-level-style-bullet text:level="7" text:style-name="Bullet_20_Symbols" loext:num-list-format="%7%." text:bullet-char="•">
+        <style:list-level-properties text:list-level-position-and-space-mode="label-alignment">
+          <style:list-level-label-alignment text:label-followed-by="listtab" text:list-tab-stop-position="3.4165in" fo:text-indent="-0.25in" fo:margin-left="3.4165in"/>
+        </style:list-level-properties>
+      </text:list-level-style-bullet>
+      <text:list-level-style-bullet text:level="8" text:style-name="Bullet_20_Symbols" loext:num-list-format="%8%." text:bullet-char="◦">
+        <style:list-level-properties text:list-level-position-and-space-mode="label-alignment">
+          <style:list-level-label-alignment text:label-followed-by="listtab" text:list-tab-stop-position="3.6665in" fo:text-indent="-0.25in" fo:margin-left="3.6665in"/>
+        </style:list-level-properties>
+      </text:list-level-style-bullet>
+      <text:list-level-style-bullet text:level="9" text:style-name="Bullet_20_Symbols" loext:num-list-format="%9%." text:bullet-char="▪">
+        <style:list-level-properties text:list-level-position-and-space-mode="label-alignment">
+          <style:list-level-label-alignment text:label-followed-by="listtab" text:list-tab-stop-position="3.9165in" fo:text-indent="-0.25in" fo:margin-left="3.9165in"/>
+        </style:list-level-properties>
+      </text:list-level-style-bullet>
+      <text:list-level-style-bullet text:level="10" text:style-name="Bullet_20_Symbols" loext:num-list-format="%10%." text:bullet-char="•">
+        <style:list-level-properties text:list-level-position-and-space-mode="label-alignment">
+          <style:list-level-label-alignment text:label-followed-by="listtab" text:list-tab-stop-position="4.1665in" fo:text-indent="-0.25in" fo:margin-left="4.1665in"/>
+        </style:list-level-properties>
+      </text:list-level-style-bullet>
+    </text:list-style>
+    <text:list-style style:name="L14">
+      <text:list-level-style-bullet text:level="1" text:style-name="Bullet_20_Symbols" loext:num-list-format="%1%." text:bullet-char="•">
+        <style:list-level-properties text:list-level-position-and-space-mode="label-alignment">
+          <style:list-level-label-alignment text:label-followed-by="listtab" text:list-tab-stop-position="1.8752in" fo:text-indent="-0.25in" fo:margin-left="1.8752in"/>
+        </style:list-level-properties>
+      </text:list-level-style-bullet>
+      <text:list-level-style-bullet text:level="2" text:style-name="Bullet_20_Symbols" loext:num-list-format="%2%." text:bullet-char="◦">
+        <style:list-level-properties text:list-level-position-and-space-mode="label-alignment">
+          <style:list-level-label-alignment text:label-followed-by="listtab" text:list-tab-stop-position="2.1252in" fo:text-indent="-0.25in" fo:margin-left="2.1252in"/>
+        </style:list-level-properties>
+      </text:list-level-style-bullet>
+      <text:list-level-style-bullet text:level="3" text:style-name="Bullet_20_Symbols" loext:num-list-format="%3%." text:bullet-char="▪">
+        <style:list-level-properties text:list-level-position-and-space-mode="label-alignment">
+          <style:list-level-label-alignment text:label-followed-by="listtab" text:list-tab-stop-position="2.3752in" fo:text-indent="-0.25in" fo:margin-left="2.3752in"/>
+        </style:list-level-properties>
+      </text:list-level-style-bullet>
+      <text:list-level-style-bullet text:level="4" text:style-name="Bullet_20_Symbols" loext:num-list-format="%4%." text:bullet-char="•">
+        <style:list-level-properties text:list-level-position-and-space-mode="label-alignment">
+          <style:list-level-label-alignment text:label-followed-by="listtab" text:list-tab-stop-position="2.6252in" fo:text-indent="-0.25in" fo:margin-left="2.6252in"/>
+        </style:list-level-properties>
+      </text:list-level-style-bullet>
+      <text:list-level-style-bullet text:level="5" text:style-name="Bullet_20_Symbols" loext:num-list-format="%5%." text:bullet-char="◦">
+        <style:list-level-properties text:list-level-position-and-space-mode="label-alignment">
+          <style:list-level-label-alignment text:label-followed-by="listtab" text:list-tab-stop-position="2.8752in" fo:text-indent="-0.25in" fo:margin-left="2.8752in"/>
+        </style:list-level-properties>
+      </text:list-level-style-bullet>
+      <text:list-level-style-bullet text:level="6" text:style-name="Bullet_20_Symbols" loext:num-list-format="%6%." text:bullet-char="▪">
+        <style:list-level-properties text:list-level-position-and-space-mode="label-alignment">
+          <style:list-level-label-alignment text:label-followed-by="listtab" text:list-tab-stop-position="3.1252in" fo:text-indent="-0.25in" fo:margin-left="3.1252in"/>
+        </style:list-level-properties>
+      </text:list-level-style-bullet>
+      <text:list-level-style-bullet text:level="7" text:style-name="Bullet_20_Symbols" loext:num-list-format="%7%." text:bullet-char="•">
+        <style:list-level-properties text:list-level-position-and-space-mode="label-alignment">
+          <style:list-level-label-alignment text:label-followed-by="listtab" text:list-tab-stop-position="3.3752in" fo:text-indent="-0.25in" fo:margin-left="3.3752in"/>
+        </style:list-level-properties>
+      </text:list-level-style-bullet>
+      <text:list-level-style-bullet text:level="8" text:style-name="Bullet_20_Symbols" loext:num-list-format="%8%." text:bullet-char="◦">
+        <style:list-level-properties text:list-level-position-and-space-mode="label-alignment">
+          <style:list-level-label-alignment text:label-followed-by="listtab" text:list-tab-stop-position="3.6252in" fo:text-indent="-0.25in" fo:margin-left="3.6252in"/>
+        </style:list-level-properties>
+      </text:list-level-style-bullet>
+      <text:list-level-style-bullet text:level="9" text:style-name="Bullet_20_Symbols" loext:num-list-format="%9%." text:bullet-char="▪">
+        <style:list-level-properties text:list-level-position-and-space-mode="label-alignment">
+          <style:list-level-label-alignment text:label-followed-by="listtab" text:list-tab-stop-position="3.8752in" fo:text-indent="-0.25in" fo:margin-left="3.8752in"/>
+        </style:list-level-properties>
+      </text:list-level-style-bullet>
+      <text:list-level-style-bullet text:level="10" text:style-name="Bullet_20_Symbols" loext:num-list-format="%10%." text:bullet-char="•">
+        <style:list-level-properties text:list-level-position-and-space-mode="label-alignment">
+          <style:list-level-label-alignment text:label-followed-by="listtab" text:list-tab-stop-position="4.1252in" fo:text-indent="-0.25in" fo:margin-left="4.1252in"/>
+        </style:list-level-properties>
+      </text:list-level-style-bullet>
+    </text:list-style>
+    <text:list-style style:name="L15">
+      <text:list-level-style-bullet text:level="1" text:style-name="Bullet_20_Symbols" loext:num-list-format="%1%." text:bullet-char="•">
+        <style:list-level-properties text:list-level-position-and-space-mode="label-alignment">
+          <style:list-level-label-alignment text:label-followed-by="listtab" text:list-tab-stop-position="2.2083in" fo:text-indent="-0.25in" fo:margin-left="2.2083in"/>
+        </style:list-level-properties>
+      </text:list-level-style-bullet>
+      <text:list-level-style-bullet text:level="2" text:style-name="Bullet_20_Symbols" loext:num-list-format="%2%." text:bullet-char="◦">
+        <style:list-level-properties text:list-level-position-and-space-mode="label-alignment">
+          <style:list-level-label-alignment text:label-followed-by="listtab" text:list-tab-stop-position="2.4583in" fo:text-indent="-0.25in" fo:margin-left="2.4583in"/>
+        </style:list-level-properties>
+      </text:list-level-style-bullet>
+      <text:list-level-style-bullet text:level="3" text:style-name="Bullet_20_Symbols" loext:num-list-format="%3%." text:bullet-char="▪">
+        <style:list-level-properties text:list-level-position-and-space-mode="label-alignment">
+          <style:list-level-label-alignment text:label-followed-by="listtab" text:list-tab-stop-position="2.7083in" fo:text-indent="-0.25in" fo:margin-left="2.7083in"/>
+        </style:list-level-properties>
+      </text:list-level-style-bullet>
+      <text:list-level-style-bullet text:level="4" text:style-name="Bullet_20_Symbols" loext:num-list-format="%4%." text:bullet-char="•">
+        <style:list-level-properties text:list-level-position-and-space-mode="label-alignment">
+          <style:list-level-label-alignment text:label-followed-by="listtab" text:list-tab-stop-position="2.9583in" fo:text-indent="-0.25in" fo:margin-left="2.9583in"/>
+        </style:list-level-properties>
+      </text:list-level-style-bullet>
+      <text:list-level-style-bullet text:level="5" text:style-name="Bullet_20_Symbols" loext:num-list-format="%5%." text:bullet-char="◦">
+        <style:list-level-properties text:list-level-position-and-space-mode="label-alignment">
+          <style:list-level-label-alignment text:label-followed-by="listtab" text:list-tab-stop-position="3.2083in" fo:text-indent="-0.25in" fo:margin-left="3.2083in"/>
+        </style:list-level-properties>
+      </text:list-level-style-bullet>
+      <text:list-level-style-bullet text:level="6" text:style-name="Bullet_20_Symbols" loext:num-list-format="%6%." text:bullet-char="▪">
+        <style:list-level-properties text:list-level-position-and-space-mode="label-alignment">
+          <style:list-level-label-alignment text:label-followed-by="listtab" text:list-tab-stop-position="3.4583in" fo:text-indent="-0.25in" fo:margin-left="3.4583in"/>
+        </style:list-level-properties>
+      </text:list-level-style-bullet>
+      <text:list-level-style-bullet text:level="7" text:style-name="Bullet_20_Symbols" loext:num-list-format="%7%." text:bullet-char="•">
+        <style:list-level-properties text:list-level-position-and-space-mode="label-alignment">
+          <style:list-level-label-alignment text:label-followed-by="listtab" text:list-tab-stop-position="3.7083in" fo:text-indent="-0.25in" fo:margin-left="3.7083in"/>
+        </style:list-level-properties>
+      </text:list-level-style-bullet>
+      <text:list-level-style-bullet text:level="8" text:style-name="Bullet_20_Symbols" loext:num-list-format="%8%." text:bullet-char="◦">
+        <style:list-level-properties text:list-level-position-and-space-mode="label-alignment">
+          <style:list-level-label-alignment text:label-followed-by="listtab" text:list-tab-stop-position="3.9583in" fo:text-indent="-0.25in" fo:margin-left="3.9583in"/>
+        </style:list-level-properties>
+      </text:list-level-style-bullet>
+      <text:list-level-style-bullet text:level="9" text:style-name="Bullet_20_Symbols" loext:num-list-format="%9%." text:bullet-char="▪">
+        <style:list-level-properties text:list-level-position-and-space-mode="label-alignment">
+          <style:list-level-label-alignment text:label-followed-by="listtab" text:list-tab-stop-position="4.2083in" fo:text-indent="-0.25in" fo:margin-left="4.2083in"/>
+        </style:list-level-properties>
+      </text:list-level-style-bullet>
+      <text:list-level-style-bullet text:level="10" text:style-name="Bullet_20_Symbols" loext:num-list-format="%10%." text:bullet-char="•">
+        <style:list-level-properties text:list-level-position-and-space-mode="label-alignment">
+          <style:list-level-label-alignment text:label-followed-by="listtab" text:list-tab-stop-position="4.4583in" fo:text-indent="-0.25in" fo:margin-left="4.4583in"/>
+        </style:list-level-properties>
+      </text:list-level-style-bullet>
+    </text:list-style>
+    <text:list-style style:name="L16">
+      <text:list-level-style-bullet text:level="1" text:style-name="Bullet_20_Symbols" loext:num-list-format="%1%." text:bullet-char="•">
+        <style:list-level-properties text:list-level-position-and-space-mode="label-alignment">
+          <style:list-level-label-alignment text:label-followed-by="listtab" text:list-tab-stop-position="2.1665in" fo:text-indent="-0.25in" fo:margin-left="2.1665in"/>
+        </style:list-level-properties>
+      </text:list-level-style-bullet>
+      <text:list-level-style-bullet text:level="2" text:style-name="Bullet_20_Symbols" loext:num-list-format="%2%." text:bullet-char="◦">
+        <style:list-level-properties text:list-level-position-and-space-mode="label-alignment">
+          <style:list-level-label-alignment text:label-followed-by="listtab" text:list-tab-stop-position="2.4165in" fo:text-indent="-0.25in" fo:margin-left="2.4165in"/>
+        </style:list-level-properties>
+      </text:list-level-style-bullet>
+      <text:list-level-style-bullet text:level="3" text:style-name="Bullet_20_Symbols" loext:num-list-format="%3%." text:bullet-char="▪">
+        <style:list-level-properties text:list-level-position-and-space-mode="label-alignment">
+          <style:list-level-label-alignment text:label-followed-by="listtab" text:list-tab-stop-position="2.6665in" fo:text-indent="-0.25in" fo:margin-left="2.6665in"/>
+        </style:list-level-properties>
+      </text:list-level-style-bullet>
+      <text:list-level-style-bullet text:level="4" text:style-name="Bullet_20_Symbols" loext:num-list-format="%4%." text:bullet-char="•">
+        <style:list-level-properties text:list-level-position-and-space-mode="label-alignment">
+          <style:list-level-label-alignment text:label-followed-by="listtab" text:list-tab-stop-position="2.9165in" fo:text-indent="-0.25in" fo:margin-left="2.9165in"/>
+        </style:list-level-properties>
+      </text:list-level-style-bullet>
+      <text:list-level-style-bullet text:level="5" text:style-name="Bullet_20_Symbols" loext:num-list-format="%5%." text:bullet-char="◦">
+        <style:list-level-properties text:list-level-position-and-space-mode="label-alignment">
+          <style:list-level-label-alignment text:label-followed-by="listtab" text:list-tab-stop-position="3.1665in" fo:text-indent="-0.25in" fo:margin-left="3.1665in"/>
+        </style:list-level-properties>
+      </text:list-level-style-bullet>
+      <text:list-level-style-bullet text:level="6" text:style-name="Bullet_20_Symbols" loext:num-list-format="%6%." text:bullet-char="▪">
+        <style:list-level-properties text:list-level-position-and-space-mode="label-alignment">
+          <style:list-level-label-alignment text:label-followed-by="listtab" text:list-tab-stop-position="3.4165in" fo:text-indent="-0.25in" fo:margin-left="3.4165in"/>
+        </style:list-level-properties>
+      </text:list-level-style-bullet>
+      <text:list-level-style-bullet text:level="7" text:style-name="Bullet_20_Symbols" loext:num-list-format="%7%." text:bullet-char="•">
+        <style:list-level-properties text:list-level-position-and-space-mode="label-alignment">
+          <style:list-level-label-alignment text:label-followed-by="listtab" text:list-tab-stop-position="3.6665in" fo:text-indent="-0.25in" fo:margin-left="3.6665in"/>
+        </style:list-level-properties>
+      </text:list-level-style-bullet>
+      <text:list-level-style-bullet text:level="8" text:style-name="Bullet_20_Symbols" loext:num-list-format="%8%." text:bullet-char="◦">
+        <style:list-level-properties text:list-level-position-and-space-mode="label-alignment">
+          <style:list-level-label-alignment text:label-followed-by="listtab" text:list-tab-stop-position="3.9165in" fo:text-indent="-0.25in" fo:margin-left="3.9165in"/>
+        </style:list-level-properties>
+      </text:list-level-style-bullet>
+      <text:list-level-style-bullet text:level="9" text:style-name="Bullet_20_Symbols" loext:num-list-format="%9%." text:bullet-char="▪">
+        <style:list-level-properties text:list-level-position-and-space-mode="label-alignment">
+          <style:list-level-label-alignment text:label-followed-by="listtab" text:list-tab-stop-position="4.1665in" fo:text-indent="-0.25in" fo:margin-left="4.1665in"/>
+        </style:list-level-properties>
+      </text:list-level-style-bullet>
+      <text:list-level-style-bullet text:level="10" text:style-name="Bullet_20_Symbols" loext:num-list-format="%10%." text:bullet-char="•">
+        <style:list-level-properties text:list-level-position-and-space-mode="label-alignment">
+          <style:list-level-label-alignment text:label-followed-by="listtab" text:list-tab-stop-position="4.4165in" fo:text-indent="-0.25in" fo:margin-left="4.4165in"/>
+        </style:list-level-properties>
+      </text:list-level-style-bullet>
+    </text:list-style>
+    <text:list-style style:name="L17">
+      <text:list-level-style-bullet text:level="1" text:style-name="Bullet_20_Symbols" loext:num-list-format="%1%." text:bullet-char="•">
+        <style:list-level-properties text:list-level-position-and-space-mode="label-alignment">
+          <style:list-level-label-alignment text:label-followed-by="listtab" text:list-tab-stop-position="2.0835in" fo:text-indent="-0.25in" fo:margin-left="2.0835in"/>
+        </style:list-level-properties>
+      </text:list-level-style-bullet>
+      <text:list-level-style-bullet text:level="2" text:style-name="Bullet_20_Symbols" loext:num-list-format="%2%." text:bullet-char="◦">
+        <style:list-level-properties text:list-level-position-and-space-mode="label-alignment">
+          <style:list-level-label-alignment text:label-followed-by="listtab" text:list-tab-stop-position="2.3335in" fo:text-indent="-0.25in" fo:margin-left="2.3335in"/>
+        </style:list-level-properties>
+      </text:list-level-style-bullet>
+      <text:list-level-style-bullet text:level="3" text:style-name="Bullet_20_Symbols" loext:num-list-format="%3%." text:bullet-char="▪">
+        <style:list-level-properties text:list-level-position-and-space-mode="label-alignment">
+          <style:list-level-label-alignment text:label-followed-by="listtab" text:list-tab-stop-position="2.5835in" fo:text-indent="-0.25in" fo:margin-left="2.5835in"/>
+        </style:list-level-properties>
+      </text:list-level-style-bullet>
+      <text:list-level-style-bullet text:level="4" text:style-name="Bullet_20_Symbols" loext:num-list-format="%4%." text:bullet-char="•">
+        <style:list-level-properties text:list-level-position-and-space-mode="label-alignment">
+          <style:list-level-label-alignment text:label-followed-by="listtab" text:list-tab-stop-position="2.8335in" fo:text-indent="-0.25in" fo:margin-left="2.8335in"/>
+        </style:list-level-properties>
+      </text:list-level-style-bullet>
+      <text:list-level-style-bullet text:level="5" text:style-name="Bullet_20_Symbols" loext:num-list-format="%5%." text:bullet-char="◦">
+        <style:list-level-properties text:list-level-position-and-space-mode="label-alignment">
+          <style:list-level-label-alignment text:label-followed-by="listtab" text:list-tab-stop-position="3.0835in" fo:text-indent="-0.25in" fo:margin-left="3.0835in"/>
+        </style:list-level-properties>
+      </text:list-level-style-bullet>
+      <text:list-level-style-bullet text:level="6" text:style-name="Bullet_20_Symbols" loext:num-list-format="%6%." text:bullet-char="▪">
+        <style:list-level-properties text:list-level-position-and-space-mode="label-alignment">
+          <style:list-level-label-alignment text:label-followed-by="listtab" text:list-tab-stop-position="3.3335in" fo:text-indent="-0.25in" fo:margin-left="3.3335in"/>
+        </style:list-level-properties>
+      </text:list-level-style-bullet>
+      <text:list-level-style-bullet text:level="7" text:style-name="Bullet_20_Symbols" loext:num-list-format="%7%." text:bullet-char="•">
+        <style:list-level-properties text:list-level-position-and-space-mode="label-alignment">
+          <style:list-level-label-alignment text:label-followed-by="listtab" text:list-tab-stop-position="3.5835in" fo:text-indent="-0.25in" fo:margin-left="3.5835in"/>
+        </style:list-level-properties>
+      </text:list-level-style-bullet>
+      <text:list-level-style-bullet text:level="8" text:style-name="Bullet_20_Symbols" loext:num-list-format="%8%." text:bullet-char="◦">
+        <style:list-level-properties text:list-level-position-and-space-mode="label-alignment">
+          <style:list-level-label-alignment text:label-followed-by="listtab" text:list-tab-stop-position="3.8335in" fo:text-indent="-0.25in" fo:margin-left="3.8335in"/>
+        </style:list-level-properties>
+      </text:list-level-style-bullet>
+      <text:list-level-style-bullet text:level="9" text:style-name="Bullet_20_Symbols" loext:num-list-format="%9%." text:bullet-char="▪">
+        <style:list-level-properties text:list-level-position-and-space-mode="label-alignment">
+          <style:list-level-label-alignment text:label-followed-by="listtab" text:list-tab-stop-position="4.0835in" fo:text-indent="-0.25in" fo:margin-left="4.0835in"/>
+        </style:list-level-properties>
+      </text:list-level-style-bullet>
+      <text:list-level-style-bullet text:level="10" text:style-name="Bullet_20_Symbols" loext:num-list-format="%10%." text:bullet-char="•">
+        <style:list-level-properties text:list-level-position-and-space-mode="label-alignment">
+          <style:list-level-label-alignment text:label-followed-by="listtab" text:list-tab-stop-position="4.3335in" fo:text-indent="-0.25in" fo:margin-left="4.3335in"/>
+        </style:list-level-properties>
+      </text:list-level-style-bullet>
+    </text:list-style>
+    <text:list-style style:name="L18">
+      <text:list-level-style-number text:level="1" text:style-name="Numbering_20_Symbols" loext:num-list-format="%1%." style:num-suffix="." style:num-format="I">
+        <style:list-level-properties text:list-level-position-and-space-mode="label-alignment">
+          <style:list-level-label-alignment text:label-followed-by="listtab" text:list-tab-stop-position="2.8752in" fo:text-indent="-0.25in" fo:margin-left="2.8752in"/>
+        </style:list-level-properties>
+      </text:list-level-style-number>
+      <text:list-level-style-number text:level="2" text:style-name="Numbering_20_Symbols" loext:num-list-format="%2%." style:num-suffix="." style:num-format="1">
+        <style:list-level-properties text:list-level-position-and-space-mode="label-alignment">
+          <style:list-level-label-alignment text:label-followed-by="listtab" text:list-tab-stop-position="3.1252in" fo:text-indent="-0.25in" fo:margin-left="3.1252in"/>
+        </style:list-level-properties>
+      </text:list-level-style-number>
+      <text:list-level-style-number text:level="3" text:style-name="Numbering_20_Symbols" loext:num-list-format="%3%." style:num-suffix="." style:num-format="1">
+        <style:list-level-properties text:list-level-position-and-space-mode="label-alignment">
+          <style:list-level-label-alignment text:label-followed-by="listtab" text:list-tab-stop-position="3.3752in" fo:text-indent="-0.25in" fo:margin-left="3.3752in"/>
+        </style:list-level-properties>
+      </text:list-level-style-number>
+      <text:list-level-style-number text:level="4" text:style-name="Numbering_20_Symbols" loext:num-list-format="%4%." style:num-suffix="." style:num-format="1">
+        <style:list-level-properties text:list-level-position-and-space-mode="label-alignment">
+          <style:list-level-label-alignment text:label-followed-by="listtab" text:list-tab-stop-position="3.6252in" fo:text-indent="-0.25in" fo:margin-left="3.6252in"/>
+        </style:list-level-properties>
+      </text:list-level-style-number>
+      <text:list-level-style-number text:level="5" text:style-name="Numbering_20_Symbols" loext:num-list-format="%5%." style:num-suffix="." style:num-format="1">
+        <style:list-level-properties text:list-level-position-and-space-mode="label-alignment">
+          <style:list-level-label-alignment text:label-followed-by="listtab" text:list-tab-stop-position="3.8752in" fo:text-indent="-0.25in" fo:margin-left="3.8752in"/>
+        </style:list-level-properties>
+      </text:list-level-style-number>
+      <text:list-level-style-number text:level="6" text:style-name="Numbering_20_Symbols" loext:num-list-format="%6%." style:num-suffix="." style:num-format="1">
+        <style:list-level-properties text:list-level-position-and-space-mode="label-alignment">
+          <style:list-level-label-alignment text:label-followed-by="listtab" text:list-tab-stop-position="4.1252in" fo:text-indent="-0.25in" fo:margin-left="4.1252in"/>
+        </style:list-level-properties>
+      </text:list-level-style-number>
+      <text:list-level-style-number text:level="7" text:style-name="Numbering_20_Symbols" loext:num-list-format="%7%." style:num-suffix="." style:num-format="1">
+        <style:list-level-properties text:list-level-position-and-space-mode="label-alignment">
+          <style:list-level-label-alignment text:label-followed-by="listtab" text:list-tab-stop-position="4.3752in" fo:text-indent="-0.25in" fo:margin-left="4.3752in"/>
+        </style:list-level-properties>
+      </text:list-level-style-number>
+      <text:list-level-style-number text:level="8" text:style-name="Numbering_20_Symbols" loext:num-list-format="%8%." style:num-suffix="." style:num-format="1">
+        <style:list-level-properties text:list-level-position-and-space-mode="label-alignment">
+          <style:list-level-label-alignment text:label-followed-by="listtab" text:list-tab-stop-position="4.6252in" fo:text-indent="-0.25in" fo:margin-left="4.6252in"/>
+        </style:list-level-properties>
+      </text:list-level-style-number>
+      <text:list-level-style-number text:level="9" text:style-name="Numbering_20_Symbols" loext:num-list-format="%9%." style:num-suffix="." style:num-format="1">
+        <style:list-level-properties text:list-level-position-and-space-mode="label-alignment">
+          <style:list-level-label-alignment text:label-followed-by="listtab" text:list-tab-stop-position="4.8752in" fo:text-indent="-0.25in" fo:margin-left="4.8752in"/>
+        </style:list-level-properties>
+      </text:list-level-style-number>
+      <text:list-level-style-number text:level="10" text:style-name="Numbering_20_Symbols" loext:num-list-format="%10%." style:num-suffix="." style:num-format="1">
+        <style:list-level-properties text:list-level-position-and-space-mode="label-alignment">
+          <style:list-level-label-alignment text:label-followed-by="listtab" text:list-tab-stop-position="5.1252in" fo:text-indent="-0.25in" fo:margin-left="5.1252in"/>
         </style:list-level-properties>
       </text:list-level-style-number>
     </text:list-style>
@@ -912,15 +1304,15 @@
       </text:sequence-decls>
       <text:p text:style-name="P1">COM325</text:p>
       <text:p text:style-name="P2">Intelligent Agents</text:p>
-      <text:list xml:id="list954414658" text:style-name="L1">
-        <text:list-item>
-          <text:p text:style-name="P7">How well an agent can behave depends on the nature of the environment; some environments are more difficult than others.</text:p>
+      <text:list xml:id="list3829206658" text:style-name="L1">
+        <text:list-item>
+          <text:p text:style-name="P8">How well an agent can behave depends on the nature of the environment; some environments are more difficult than others.</text:p>
         </text:list-item>
       </text:list>
       <text:h text:style-name="Heading_20_3" text:outline-level="3">AGENTS AND ENVIRONMENTS</text:h>
-      <text:list xml:id="list213331760381234" text:continue-numbering="true" text:style-name="L1">
-        <text:list-item>
-          <text:p text:style-name="P7">
+      <text:list xml:id="list191925595254416" text:continue-numbering="true" text:style-name="L1">
+        <text:list-item>
+          <text:p text:style-name="P8">
             An 
             <text:span text:style-name="T2">agent </text:span>
             is anything that can be viewed as perceiving its environment through 
@@ -931,19 +1323,19 @@
           </text:p>
         </text:list-item>
         <text:list-item>
-          <text:p text:style-name="P8">A human agent has eyes, ears, and other organs for sensors and hands, legs, vocal tract, and so on for actuators.</text:p>
-        </text:list-item>
-        <text:list-item>
-          <text:p text:style-name="P8">
+          <text:p text:style-name="P9">A human agent has eyes, ears, and other organs for sensors and hands, legs, vocal tract, and so on for actuators.</text:p>
+        </text:list-item>
+        <text:list-item>
+          <text:p text:style-name="P9">
             <text:s/>
             A robotic agent might have cameras and infrared range finders for sensors and various motors for actuators.
           </text:p>
         </text:list-item>
         <text:list-item>
-          <text:p text:style-name="P7">A software agent receives keystrokes, file contents, and network packets as sensory inputs and acts on the environment by displaying on the screen, writing files, and sending network packets.</text:p>
-        </text:list-item>
-        <text:list-item>
-          <text:p text:style-name="P7">
+          <text:p text:style-name="P8">A software agent receives keystrokes, file contents, and network packets as sensory inputs and acts on the environment by displaying on the screen, writing files, and sending network packets.</text:p>
+        </text:list-item>
+        <text:list-item>
+          <text:p text:style-name="P8">
             <text:span text:style-name="T3">P</text:span>
             <text:span text:style-name="T2">ercept</text:span>
              refer
@@ -952,7 +1344,7 @@
           </text:p>
         </text:list-item>
         <text:list-item>
-          <text:p text:style-name="P7">
+          <text:p text:style-name="P8">
             <text:span text:style-name="T10">An </text:span>
             agent's 
             <text:span text:style-name="T2">percept sequence</text:span>
@@ -960,28 +1352,28 @@
           </text:p>
         </text:list-item>
       </text:list>
-      <text:p text:style-name="P6">
-        <draw:frame draw:style-name="fr1" draw:name="Image1" text:anchor-type="char" svg:x="1.8252in" svg:y="-0.0173in" svg:width="3.378in" svg:height="2.3161in" draw:z-index="0">
+      <text:p text:style-name="P7">
+        <draw:frame draw:style-name="fr2" draw:name="Image1" text:anchor-type="char" svg:x="1.8252in" svg:y="-0.0173in" svg:width="3.378in" svg:height="2.3161in" draw:z-index="0">
           <draw:image xlink:href="Pictures/100000000000025300000198CF27133E303FCD6D.png" xlink:type="simple" xlink:show="embed" xlink:actuate="onLoad" draw:mime-type="image/png"/>
         </draw:frame>
       </text:p>
-      <text:p text:style-name="P6"/>
-      <text:p text:style-name="P6"/>
-      <text:p text:style-name="P6"/>
-      <text:p text:style-name="P6"/>
-      <text:p text:style-name="P6"/>
-      <text:p text:style-name="P6"/>
-      <text:p text:style-name="P6"/>
-      <text:list xml:id="list213333015049303" text:continue-numbering="true" text:style-name="L1">
-        <text:list-item>
-          <text:p text:style-name="P7">
+      <text:p text:style-name="P7"/>
+      <text:p text:style-name="P7"/>
+      <text:p text:style-name="P7"/>
+      <text:p text:style-name="P7"/>
+      <text:p text:style-name="P7"/>
+      <text:p text:style-name="P7"/>
+      <text:p text:style-name="P7"/>
+      <text:list xml:id="list191926664741234" text:continue-numbering="true" text:style-name="L1">
+        <text:list-item>
+          <text:p text:style-name="P8">
             Mathematically speaking, we say that an agent's behavior is described by the 
             <text:span text:style-name="T2">agent function</text:span>
              that maps any given percept sequence to an action.
           </text:p>
         </text:list-item>
         <text:list-item>
-          <text:p text:style-name="P9">
+          <text:p text:style-name="P10">
             <text:span text:style-name="T11">It is important to keep the ideas of </text:span>
             <text:span text:style-name="T4">agent function</text:span>
             <text:span text:style-name="T11"> and and </text:span>
@@ -1005,9 +1397,9 @@
           </text:p>
         </text:list-item>
       </text:list>
-      <text:list xml:id="list2082998205" text:style-name="L2">
-        <text:list-item>
-          <text:p text:style-name="P32">The vacuum-cleaner world</text:p>
+      <text:list xml:id="list1445286570" text:style-name="L2">
+        <text:list-item>
+          <text:p text:style-name="P42">The vacuum-cleaner world</text:p>
         </text:list-item>
         <text:list-item>
           <text:p text:style-name="P19">This particular world has just two locations: squares A and B.</text:p>
@@ -1019,7 +1411,7 @@
           <text:p text:style-name="P19">One very simple agent function is the following: if the current square is dirty, then suck; otherwise, move to the other square.</text:p>
           <text:p text:style-name="P19">
             <text:s/>
-            <draw:frame draw:style-name="fr1" draw:name="Image2" text:anchor-type="char" svg:x="1.7311in" svg:y="-0.1091in" svg:width="4.7228in" svg:height="2.9075in" draw:z-index="1">
+            <draw:frame draw:style-name="fr2" draw:name="Image2" text:anchor-type="char" svg:x="1.7311in" svg:y="-0.1091in" svg:width="4.7228in" svg:height="2.9075in" draw:z-index="1">
               <draw:image xlink:href="Pictures/10000000000002D6000001BF0A94CD7D9FF7B7DE.png" xlink:type="simple" xlink:show="embed" xlink:actuate="onLoad" draw:mime-type="image/png"/>
             </draw:frame>
           </text:p>
@@ -1034,9 +1426,9 @@
         </text:list-item>
       </text:list>
       <text:h text:style-name="Heading_20_3" text:outline-level="3">GOOD BEHAVIOR: THE CONCEPT OF RATIONALITY</text:h>
-      <text:list xml:id="list213333884545919" text:continue-list="list213333015049303" text:style-name="L1">
-        <text:list-item>
-          <text:p text:style-name="P7">
+      <text:list xml:id="list191927092448297" text:continue-list="list191926664741234" text:style-name="L1">
+        <text:list-item>
+          <text:p text:style-name="P8">
             A 
             <text:span text:style-name="T2">rational agent</text:span>
              is one that does the right thin
@@ -1045,14 +1437,14 @@
           </text:p>
         </text:list-item>
         <text:list-item>
-          <text:p text:style-name="P7">
+          <text:p text:style-name="P8">
             When an agent is plunked down in an environment, it generates a sequence of actions according to the percepts it receives. This sequence of actions causes the environment to go through a sequence of states. If the sequence is desirable, then the agent has performed well. This notion of desirability is captured by a 
             <text:span text:style-name="T2">performance measure</text:span>
              that evaluates any given sequence of environment states.
           </text:p>
         </text:list-item>
         <text:list-item>
-          <text:p text:style-name="P7">As a general rule, it is better to design performance measures according to what one actually wants in the environment, rather than according to how one thinks the agent should behave.</text:p>
+          <text:p text:style-name="P8">As a general rule, it is better to design performance measures according to what one actually wants in the environment, rather than according to how one thinks the agent should behave.</text:p>
         </text:list-item>
       </text:list>
       <text:h text:style-name="Heading_20_3" text:outline-level="3"/>
@@ -1061,40 +1453,44 @@
         <text:soft-page-break/>
         Rationality
       </text:h>
-      <text:list xml:id="list213333541444640" text:continue-numbering="true" text:style-name="L1">
-        <text:list-item>
-          <text:p text:style-name="P7">What is rational at any given time depends on four things:</text:p>
-          <text:p text:style-name="P7">
+      <text:p text:style-name="Text_20_body">
+        <text:s text:c="8"/>
+        <text:span text:style-name="T29">Rational: Maximally achieving predefined goals.</text:span>
+      </text:p>
+      <text:list xml:id="list191926505665129" text:continue-numbering="true" text:style-name="L1">
+        <text:list-item>
+          <text:p text:style-name="P8">What is rational at any given time depends on four things:</text:p>
+          <text:p text:style-name="P8">
             <text:s text:c="2"/>
             • The performance measure that defines the criterion of success.
           </text:p>
-          <text:p text:style-name="P7">
+          <text:p text:style-name="P8">
             <text:s text:c="2"/>
             • The agent's prior knowledge of the environment.
           </text:p>
-          <text:p text:style-name="P7">
+          <text:p text:style-name="P8">
             <text:s text:c="2"/>
             • The actions that the agent can perform.
           </text:p>
-          <text:p text:style-name="P7">
+          <text:p text:style-name="P8">
             <text:s text:c="2"/>
             • The agent's percept sequence to date.
           </text:p>
         </text:list-item>
         <text:list-item>
-          <text:p text:style-name="P7">
+          <text:p text:style-name="P8">
             This leads to a definition of a 
             <text:span text:style-name="T2">rational agent</text:span>
             :
           </text:p>
-          <text:p text:style-name="P7">For each possible percept sequence, a rational agent should select an action that is expected to maximize its performance measure, given the evidence provided by the percept sequence and whatever built-in knowledge the agent has.</text:p>
-        </text:list-item>
-      </text:list>
-      <text:p text:style-name="P6"/>
+          <text:p text:style-name="P8">For each possible percept sequence, a rational agent should select an action that is expected to maximize its performance measure, given the evidence provided by the percept sequence and whatever built-in knowledge the agent has.</text:p>
+        </text:list-item>
+      </text:list>
+      <text:p text:style-name="P7"/>
       <text:p text:style-name="P3">Omniscience, learning, and autonomy</text:p>
-      <text:list xml:id="list213333312882007" text:continue-numbering="true" text:style-name="L1">
-        <text:list-item>
-          <text:p text:style-name="P7">
+      <text:list xml:id="list191925733026262" text:continue-numbering="true" text:style-name="L1">
+        <text:list-item>
+          <text:p text:style-name="P8">
             An 
             <text:span text:style-name="T2">omniscient</text:span>
              agent knows the actual outcome of its actions and can act accordingly; but omniscience is impossible in reality.
@@ -1115,9 +1511,9 @@
         <text:span text:style-name="T14">N</text:span>
         MENTS
       </text:p>
-      <text:list xml:id="list213333232388973" text:continue-numbering="true" text:style-name="L1">
-        <text:list-item>
-          <text:p text:style-name="P7">
+      <text:list xml:id="list191926464463920" text:continue-numbering="true" text:style-name="L1">
+        <text:list-item>
+          <text:p text:style-name="P8">
             <text:span text:style-name="T13">T</text:span>
             he “problems” to which rational agents are the “solutions.”
           </text:p>
@@ -1149,34 +1545,34 @@
           <text:p text:style-name="P22">In designing an agent, the first step must always be to specify the task environment as fully as possible.</text:p>
         </text:list-item>
       </text:list>
-      <text:p text:style-name="P6"/>
+      <text:p text:style-name="P7"/>
       <text:p text:style-name="P5">PROPERTIES OF TASK ENVIRONMENTS</text:p>
-      <text:list xml:id="list3705213583" text:style-name="L3">
-        <text:list-item>
-          <text:p text:style-name="P35">
+      <text:list xml:id="list3026570317" text:style-name="L3">
+        <text:list-item>
+          <text:p text:style-name="P44">
             <text:span text:style-name="T5">Fully observable</text:span>
             <text:span text:style-name="T17"> vs. </text:span>
             <text:span text:style-name="T5">partially observable:</text:span>
           </text:p>
         </text:list-item>
       </text:list>
-      <text:list xml:id="list3819798380" text:style-name="L4">
-        <text:list-item>
-          <text:p text:style-name="P38">
+      <text:list xml:id="list3282323728" text:style-name="L4">
+        <text:list-item>
+          <text:p text:style-name="P47">
             <text:span text:style-name="T16">I</text:span>
             <text:span text:style-name="T17">f an agent’s sensors give it access to the complete state of the environment at each point in time, then we say that the task environment is fully observable. A task environment is effectively fully observable if the sensors detect all aspects that are relevant to the choice of action; relevance, in turn, depends on the performance measure. Fully observable environments are convenient because the agent need not maintain any internal state to keep track of the world.</text:span>
           </text:p>
         </text:list-item>
         <text:list-item>
-          <text:p text:style-name="P11">
+          <text:p text:style-name="P12">
             <text:soft-page-break/>
             An environment might be partially observable because of noisy and inaccurate sensors or because parts of the state are simply missing from the sensor data—for example, a vacuum agent with only a local dirt sensor cannot tell whether there is dirt in other squares.
           </text:p>
         </text:list-item>
       </text:list>
-      <text:list xml:id="list213332726133006" text:continue-list="list3705213583" text:style-name="L3">
-        <text:list-item>
-          <text:p text:style-name="P36">
+      <text:list xml:id="list191927297056628" text:continue-list="list3026570317" text:style-name="L3">
+        <text:list-item>
+          <text:p text:style-name="P45">
             <text:span text:style-name="T17">If the agent has no sensors at all then the environment is </text:span>
             <text:span text:style-name="T5">unobservable</text:span>
             <text:span text:style-name="T17">. </text:span>
@@ -1185,16 +1581,16 @@
           </text:p>
         </text:list-item>
         <text:list-item>
-          <text:p text:style-name="P35">
+          <text:p text:style-name="P44">
             <text:span text:style-name="T5">Single agent </text:span>
             <text:span text:style-name="T17">vs.</text:span>
             <text:span text:style-name="T5"> multiagent:</text:span>
           </text:p>
         </text:list-item>
       </text:list>
-      <text:list xml:id="list2023015849" text:style-name="L5">
-        <text:list-item>
-          <text:p text:style-name="P39">
+      <text:list xml:id="list1256862093" text:style-name="L5">
+        <text:list-item>
+          <text:p text:style-name="P48">
             <text:span text:style-name="T17">For example, in chess, </text:span>
             <text:span text:style-name="T19">One of</text:span>
             <text:span text:style-name="T17"> the opponent </text:span>
@@ -1211,7 +1607,7 @@
           </text:p>
         </text:list-item>
         <text:list-item>
-          <text:p text:style-name="P39">
+          <text:p text:style-name="P48">
             <text:span text:style-name="T17">In the taxi-driving environment, on the other hand, avoiding collisions maximizes the performance measure of all agents, so it is a partially </text:span>
             <text:span text:style-name="T5">cooperative</text:span>
             <text:span text:style-name="T17"> multiagent environment. It is also partially </text:span>
@@ -1222,49 +1618,49 @@
           </text:p>
         </text:list-item>
       </text:list>
-      <text:list xml:id="list213333695996433" text:continue-list="list213332726133006" text:style-name="L3">
-        <text:list-item>
-          <text:p text:style-name="P40">
+      <text:list xml:id="list191926550769247" text:continue-list="list191927297056628" text:style-name="L3">
+        <text:list-item>
+          <text:p text:style-name="P50">
             <text:span text:style-name="T5">Deterministic </text:span>
             <text:span text:style-name="T17">vs.</text:span>
             <text:span text:style-name="T5"> stochastic :</text:span>
           </text:p>
         </text:list-item>
       </text:list>
-      <text:list xml:id="list4141148718" text:style-name="L6">
-        <text:list-item>
-          <text:p text:style-name="P12">If the next state of the environment is completely determined by the current state and the action executed by the agent, then we say the environment is deterministic; otherwise, it is stochastic.</text:p>
-        </text:list-item>
-      </text:list>
-      <text:list xml:id="list213332805552353" text:continue-list="list213333695996433" text:style-name="L3">
-        <text:list-item>
-          <text:p text:style-name="P37">
+      <text:list xml:id="list152049304" text:style-name="L6">
+        <text:list-item>
+          <text:p text:style-name="P13">If the next state of the environment is completely determined by the current state and the action executed by the agent, then we say the environment is deterministic; otherwise, it is stochastic.</text:p>
+        </text:list-item>
+      </text:list>
+      <text:list xml:id="list191927127408505" text:continue-list="list191926550769247" text:style-name="L3">
+        <text:list-item>
+          <text:p text:style-name="P46">
             <text:span text:style-name="T5">Episodic </text:span>
             <text:span text:style-name="T17">vs.</text:span>
             <text:span text:style-name="T5"> sequential: </text:span>
           </text:p>
         </text:list-item>
       </text:list>
-      <text:list xml:id="list2052602946" text:style-name="L7">
-        <text:list-item>
-          <text:p text:style-name="P13">In an episodic task environment, the agent’s experience is divided into atomic episodes. In each episode the agent receives a percept and then performs a single action. Crucially, the next episode does not depend on the actions taken in previous episodes.</text:p>
+      <text:list xml:id="list2462722072" text:style-name="L7">
+        <text:list-item>
+          <text:p text:style-name="P14">In an episodic task environment, the agent’s experience is divided into atomic episodes. In each episode the agent receives a percept and then performs a single action. Crucially, the next episode does not depend on the actions taken in previous episodes.</text:p>
         </text:list-item>
         <text:list-item>
           <text:p text:style-name="P23">In sequential environments, on the other hand, the current decision could affect all future decisions.3 Chess and taxi driving are sequential: in both cases, short-term actions can have long-term consequences.</text:p>
         </text:list-item>
       </text:list>
-      <text:list xml:id="list213333245237427" text:continue-list="list213332805552353" text:style-name="L3">
-        <text:list-item>
-          <text:p text:style-name="P37">
+      <text:list xml:id="list191926838130043" text:continue-list="list191927127408505" text:style-name="L3">
+        <text:list-item>
+          <text:p text:style-name="P46">
             <text:span text:style-name="T5">Static</text:span>
             <text:span text:style-name="T17"> vs.</text:span>
             <text:span text:style-name="T5"> dynamic:</text:span>
           </text:p>
         </text:list-item>
       </text:list>
-      <text:list xml:id="list4191465495" text:style-name="L8">
-        <text:list-item>
-          <text:p text:style-name="P14">If the environment can change while an agent is deliberating, then we say the environment is dynamic for that agent; otherwise, it is static.</text:p>
+      <text:list xml:id="list2044782234" text:style-name="L8">
+        <text:list-item>
+          <text:p text:style-name="P15">If the environment can change while an agent is deliberating, then we say the environment is dynamic for that agent; otherwise, it is static.</text:p>
         </text:list-item>
         <text:list-item>
           <text:p text:style-name="P24">Dynamic environments, on the other hand, are continuously asking the agent what it wants to do; if it hasn’t decided yet, that counts as deciding to do nothing.</text:p>
@@ -1273,9 +1669,9 @@
           <text:p text:style-name="P24">If the environment itself does not change with the passage of time but the agent’s performance score does, then we say the environment is semidynamic. . Chess, when played with a clock, is semidynamic. Crossword puzzles are static.</text:p>
         </text:list-item>
       </text:list>
-      <text:list xml:id="list213332172920473" text:continue-list="list213333245237427" text:style-name="L3">
-        <text:list-item>
-          <text:p text:style-name="P37">
+      <text:list xml:id="list191927248524984" text:continue-list="list191926838130043" text:style-name="L3">
+        <text:list-item>
+          <text:p text:style-name="P46">
             <text:soft-page-break/>
             <text:span text:style-name="T5">Discrete </text:span>
             <text:span text:style-name="T17">vs. </text:span>
@@ -1283,16 +1679,16 @@
           </text:p>
         </text:list-item>
       </text:list>
-      <text:list xml:id="list2359285304" text:style-name="L9">
-        <text:list-item>
-          <text:p text:style-name="P15">The discrete/continuous distinction applies to the state of the environment, to the way time is handled, and to the percepts and actions of the agent.</text:p>
+      <text:list xml:id="list1352609419" text:style-name="L9">
+        <text:list-item>
+          <text:p text:style-name="P16">The discrete/continuous distinction applies to the state of the environment, to the way time is handled, and to the percepts and actions of the agent.</text:p>
         </text:list-item>
         <text:list-item>
           <text:p text:style-name="P25">
             Chess 
-            <text:span text:style-name="T20">has a </text:span>
+            <text:span text:style-name="T24">has a </text:span>
             finite 
-            <text:span text:style-name="T20">
+            <text:span text:style-name="T24">
               number of distinct state and also has discrete 
               <text:s/>
               set fo percepts and actions. It as an example of a discrete state.
@@ -1303,52 +1699,52 @@
           <text:p text:style-name="P26">Continuous state has infinite number states/ percepts and actions</text:p>
         </text:list-item>
       </text:list>
-      <text:list xml:id="list213332099814927" text:continue-list="list213332172920473" text:style-name="L3">
-        <text:list-item>
-          <text:p text:style-name="P33">
+      <text:list xml:id="list191926377313187" text:continue-list="list191927248524984" text:style-name="L3">
+        <text:list-item>
+          <text:p text:style-name="P43">
             Known 
             <text:span text:style-name="T15">vs.</text:span>
              unknown:
           </text:p>
         </text:list-item>
       </text:list>
-      <text:list xml:id="list764968494" text:style-name="L11">
+      <text:list xml:id="list1476022021" text:style-name="L10">
         <text:list-item>
           <text:p text:style-name="P27">It refers to the agent’s state of knowledge about the environment. If the environment is known the outcome for all actions is known else the agent has to learn.</text:p>
         </text:list-item>
       </text:list>
-      <text:list xml:id="list745933611" text:style-name="L10">
+      <text:list xml:id="list1119740104" text:style-name="L11">
         <text:list-header>
           <text:p text:style-name="P17"/>
         </text:list-header>
       </text:list>
-      <text:list xml:id="list213332674263657" text:continue-list="list213333232388973" text:style-name="L1">
+      <text:list xml:id="list191926897110804" text:continue-list="list191926464463920" text:style-name="L1">
         <text:list-header>
           <text:p text:style-name="P28">THE STRUCTURE OF AGENTS</text:p>
-          <text:p text:style-name="P7">
+          <text:p text:style-name="P8">
             <text:s text:c="10"/>
             <text:span text:style-name="T7">Behavior – </text:span>
-            <text:span text:style-name="T21">The performed action after any given set of percepts</text:span>
-          </text:p>
-          <text:p text:style-name="P7">
+            <text:span text:style-name="T25">The performed action after any given set of percepts</text:span>
+          </text:p>
+          <text:p text:style-name="P8">
             <text:s text:c="9"/>
             <text:span text:style-name="T8">Agent program – </text:span>
-            <text:span text:style-name="T22">It implements the agent function – the mapping from percepts to </text:span>
-          </text:p>
-          <text:p text:style-name="P10">
+            <text:span text:style-name="T26">It implements the agent function – the mapping from percepts to </text:span>
+          </text:p>
+          <text:p text:style-name="P11">
             <text:s text:c="39"/>
-            <text:span text:style-name="T22">actions </text:span>
-          </text:p>
-          <text:p text:style-name="P7">
+            <text:span text:style-name="T26">actions </text:span>
+          </text:p>
+          <text:p text:style-name="P8">
             <text:s text:c="9"/>
             <text:span text:style-name="T9">Architecture – </text:span>
-            <text:span text:style-name="T23">A computing device on which an AI program runs</text:span>
-          </text:p>
-          <text:p text:style-name="P7">
+            <text:span text:style-name="T27">A computing device on which an AI program runs</text:span>
+          </text:p>
+          <text:p text:style-name="P8">
             <text:s text:c="15"/>
-            <text:span text:style-name="T24">Agent = Architecture + Program</text:span>
-          </text:p>
-          <text:p text:style-name="P41">Agent programs</text:p>
+            <text:span text:style-name="T28">Agent = Architecture + Program</text:span>
+          </text:p>
+          <text:p text:style-name="P51">Agent programs</text:p>
         </text:list-header>
         <text:list-item>
           <text:p text:style-name="P29">They take the current percept as an input from the sensors and return an action to the actuators </text:p>
@@ -1356,49 +1752,211 @@
         <text:list-item>
           <text:p text:style-name="P30">The agent function is different from the agent program in such a way that it gets the entire percept history as an input.</text:p>
         </text:list-item>
-      </text:list>
-      <text:p text:style-name="P6"/>
-      <text:p text:style-name="P34">TYPES OF AGENTS </text:p>
-      <text:list xml:id="list1041377145" text:style-name="L12">
-        <text:list-item>
-          <text:p text:style-name="P31">SIMPLE REFLEX AGENTS</text:p>
-        </text:list-item>
-      </text:list>
-      <text:list xml:id="list213331812032102" text:continue-list="list213332674263657" text:style-name="L1">
-        <text:list-item>
-          <text:p text:style-name="P7"/>
-        </text:list-item>
-        <text:list-item>
-          <text:p text:style-name="P7"/>
-        </text:list-item>
-        <text:list-item>
-          <text:p text:style-name="P7"/>
-        </text:list-item>
-        <text:list-item>
-          <text:p text:style-name="P7"/>
-        </text:list-item>
-        <text:list-item>
-          <text:p text:style-name="P7"/>
-        </text:list-item>
-        <text:list-item>
-          <text:p text:style-name="P7"/>
-        </text:list-item>
-        <text:list-item>
-          <text:p text:style-name="P7"/>
-        </text:list-item>
-        <text:list-item>
-          <text:p text:style-name="P7">
+        <text:list-item>
+          <text:p text:style-name="P32">Can be described in pseudo code. </text:p>
+          <text:p text:style-name="P32">
+            <draw:frame draw:style-name="fr3" draw:name="Image3" text:anchor-type="char" svg:width="6.6752in" svg:height="2.2965in" draw:z-index="2">
+              <draw:image xlink:href="Pictures/100000000000047C0000018B12A3DEBADBFF7125.png" xlink:type="simple" xlink:show="embed" xlink:actuate="onLoad" draw:mime-type="image/png"/>
+            </draw:frame>
+          </text:p>
+        </text:list-item>
+      </text:list>
+      <text:p text:style-name="P7"/>
+      <text:p text:style-name="P6">
+        <text:soft-page-break/>
+        TYPES OF AGENTS 
+      </text:p>
+      <text:list xml:id="list805465434" text:style-name="L12">
+        <text:list-item>
+          <text:p text:style-name="P49">
+            <text:span text:style-name="T20">SIMPLE REFLEX AGENTS </text:span>
+          </text:p>
+        </text:list-item>
+      </text:list>
+      <text:list xml:id="list190960908" text:style-name="L13">
+        <text:list-item>
+          <text:p text:style-name="P52">
+            <text:span text:style-name="T20">T</text:span>
+            <text:span text:style-name="T15">hey select actions on the basis of the current percept ignoring the rest percept history.</text:span>
+          </text:p>
+        </text:list-item>
+        <text:list-item>
+          <text:p text:style-name="P53">
+            <text:span text:style-name="T15"/>
+          </text:p>
+        </text:list-item>
+        <text:list-item>
+          <text:p text:style-name="P53">
+            <draw:frame draw:style-name="fr2" draw:name="Image4" text:anchor-type="char" svg:x="0.5744in" svg:y="-0.0425in" svg:width="5.8799in" svg:height="4.6535in" draw:z-index="3">
+              <draw:image xlink:href="Pictures/10000000000003210000027A3A93FA003C818034.png" xlink:type="simple" xlink:show="embed" xlink:actuate="onLoad" draw:mime-type="image/png"/>
+            </draw:frame>
+            <text:span text:style-name="T15">The INTERPRET-INPUT function generates an abstracted description of the current state from the percept.</text:span>
+          </text:p>
+        </text:list-item>
+        <text:list-item>
+          <text:p text:style-name="P53">
+            <text:span text:style-name="T15">The RULE-MATCH function returns the first rule in the set of rules that matches the given state description.</text:span>
+          </text:p>
+        </text:list-item>
+        <text:list-item>
+          <text:p text:style-name="P54">
+            <text:span text:style-name="T21">Infinite loops are often unavoidable for simple reflex agents working in partially observable environments. </text:span>
+            <text:span text:style-name="T22">This can be avoided by randomizing agents actions, thought they are not rational in single agent environment.</text:span>
+            <text:span text:style-name="T23">
+              <text:s text:c="18"/>
+            </text:span>
+          </text:p>
+        </text:list-item>
+      </text:list>
+      <text:list xml:id="list191925689575202" text:continue-list="list805465434" text:style-name="L12">
+        <text:list-header>
+          <text:p text:style-name="P31"/>
+          <text:p text:style-name="P31"/>
+          <text:p text:style-name="P31"/>
+          <text:p text:style-name="P31"/>
+          <text:p text:style-name="P31"/>
+        </text:list-header>
+        <text:list-item>
+          <text:p text:style-name="P31">
             <text:soft-page-break/>
-          </text:p>
-        </text:list-item>
-        <text:list-item>
-          <text:p text:style-name="P7"/>
-        </text:list-item>
-        <text:list-item>
-          <text:p text:style-name="P7"/>
-        </text:list-item>
-        <text:list-item>
-          <text:p text:style-name="P7">c</text:p>
+            MODEL-BASED REFLEX AGENT
+          </text:p>
+        </text:list-item>
+      </text:list>
+      <text:list xml:id="list3253939324" text:style-name="L14">
+        <text:list-item>
+          <text:p text:style-name="P33">It use a model of the world it is in</text:p>
+        </text:list-item>
+        <text:list-item>
+          <text:p text:style-name="P33">A model in this case is the knowledge about how the world works.</text:p>
+        </text:list-item>
+        <text:list-item>
+          <text:p text:style-name="P33">The Agent maintain some sort of internal state that depends on the percept history and thereby reflects at least some of the unobserved aspects of the current state</text:p>
+          <text:p text:style-name="P33">
+            <draw:frame draw:style-name="fr2" draw:name="Image6" text:anchor-type="char" svg:x="2.2752in" svg:y="2.3445in" svg:width="4.5874in" svg:height="1.889in" draw:z-index="5">
+              <draw:image xlink:href="Pictures/100000000000034600000159F2A90C81817C651E.png" xlink:type="simple" xlink:show="embed" xlink:actuate="onLoad" draw:mime-type="image/png"/>
+            </draw:frame>
+            <draw:frame draw:style-name="fr2" draw:name="Image5" text:anchor-type="char" svg:x="2.2752in" svg:y="0.0071in" svg:width="4.2189in" svg:height="2.1173in" draw:z-index="4">
+              <draw:image xlink:href="Pictures/10000000000003B3000001CAE7FF55C9FE7C436A.png" xlink:type="simple" xlink:show="embed" xlink:actuate="onLoad" draw:mime-type="image/png"/>
+            </draw:frame>
+          </text:p>
+        </text:list-item>
+      </text:list>
+      <text:list xml:id="list191926373031122" text:continue-list="list191925689575202" text:style-name="L12">
+        <text:list-header>
+          <text:p text:style-name="P31"/>
+          <text:p text:style-name="P31"/>
+          <text:p text:style-name="P31"/>
+          <text:p text:style-name="P31"/>
+          <text:p text:style-name="P31"/>
+          <text:p text:style-name="P31"/>
+        </text:list-header>
+        <text:list-item>
+          <text:p text:style-name="P31">GOAL-BASED AGENT </text:p>
+        </text:list-item>
+      </text:list>
+      <text:list xml:id="list373881105" text:style-name="L15">
+        <text:list-item>
+          <text:p text:style-name="P34">It has a set of goals that it tries to achieve</text:p>
+        </text:list-item>
+        <text:list-item>
+          <text:p text:style-name="P34">
+            <draw:frame draw:style-name="fr2" draw:name="Image7" text:anchor-type="char" svg:x="1.7693in" svg:y="0.2791in" svg:width="4.5571in" svg:height="2.2429in" draw:z-index="6">
+              <draw:image xlink:href="Pictures/100000000000039A000001C6BE8AA59B98A6A4DF.png" xlink:type="simple" xlink:show="embed" xlink:actuate="onLoad" draw:mime-type="image/png"/>
+            </draw:frame>
+            The agents decisions are based on the goals the agent has to achieve.
+          </text:p>
+        </text:list-item>
+      </text:list>
+      <text:p text:style-name="P35"/>
+      <text:list xml:id="list191926937996155" text:continue-list="list191926373031122" text:style-name="L12">
+        <text:list-header>
+          <text:p text:style-name="P31"/>
+          <text:p text:style-name="P31"/>
+          <text:p text:style-name="P31"/>
+          <text:p text:style-name="P31"/>
+          <text:p text:style-name="P31"/>
+          <text:p text:style-name="P31"/>
+        </text:list-header>
+        <text:list-item>
+          <text:p text:style-name="P31">
+            <text:soft-page-break/>
+            UTILITY BASED AGENT
+          </text:p>
+        </text:list-item>
+      </text:list>
+      <text:list xml:id="list1421514077" text:style-name="L16">
+        <text:list-item>
+          <text:p text:style-name="P37">It relies on utility function to make decisions. </text:p>
+        </text:list-item>
+        <text:list-item>
+          <text:p text:style-name="P37">When there are contradicting goals(e.g speed and velocity for a car agent), the utility function specifies the appropriate trade-off.</text:p>
+        </text:list-item>
+        <text:list-item>
+          <text:p text:style-name="P37">Technically speaking, a rational utility-based agent chooses the action that maximizes the expected utility of the action outcomes</text:p>
+          <text:p text:style-name="P37">
+            <draw:frame draw:style-name="fr2" draw:name="Image8" text:anchor-type="char" svg:x="1.5374in" svg:y="-0.0898in" svg:width="4.8016in" svg:height="2.748in" draw:z-index="7">
+              <draw:image xlink:href="Pictures/1000000000000351000001E65C16F186892DF9DE.png" xlink:type="simple" xlink:show="embed" xlink:actuate="onLoad" draw:mime-type="image/png"/>
+            </draw:frame>
+          </text:p>
+        </text:list-item>
+      </text:list>
+      <text:list xml:id="list191927585065056" text:continue-list="list191926937996155" text:style-name="L12">
+        <text:list-item>
+          <text:p text:style-name="P36">LEARNING AGENTS</text:p>
+        </text:list-item>
+      </text:list>
+      <text:list xml:id="list2033729475" text:style-name="L17">
+        <text:list-item>
+          <text:p text:style-name="P38">It continuously learns the environment to make rational decisions.</text:p>
+        </text:list-item>
+        <text:list-item>
+          <text:p text:style-name="P38">Can be divided into four conceptual components: </text:p>
+        </text:list-item>
+      </text:list>
+      <text:list xml:id="list1216867178" text:style-name="L18">
+        <text:list-item>
+          <text:p text:style-name="P40">Learning element</text:p>
+        </text:list-item>
+        <text:list-item>
+          <text:p text:style-name="P40">performance element</text:p>
+        </text:list-item>
+        <text:list-item>
+          <text:p text:style-name="P40">Critic</text:p>
+        </text:list-item>
+        <text:list-item>
+          <text:p text:style-name="P40">problem generator</text:p>
+        </text:list-item>
+      </text:list>
+      <text:p text:style-name="P39">
+        <text:s text:c="49"/>
+        <draw:frame draw:style-name="fr1" draw:name="Image9" text:anchor-type="char" svg:width="5.2075in" svg:height="2.7783in" draw:z-index="8">
+          <draw:image xlink:href="Pictures/1000000000000342000001BDE35A89B9C250D34A.png" xlink:type="simple" xlink:show="embed" xlink:actuate="onLoad" draw:mime-type="image/png"/>
+        </draw:frame>
+      </text:p>
+      <text:list xml:id="list191927110408844" text:continue-list="list191926897110804" text:style-name="L1">
+        <text:list-header>
+          <text:p text:style-name="P8"/>
+          <text:p text:style-name="P8"/>
+          <text:p text:style-name="P8"/>
+          <text:p text:style-name="P8"/>
+          <text:p text:style-name="P8"/>
+          <text:p text:style-name="P8"/>
+          <text:p text:style-name="P41"/>
+        </text:list-header>
+        <text:list-item>
+          <text:p text:style-name="P8">
+            <text:soft-page-break/>
+          </text:p>
+        </text:list-item>
+        <text:list-item>
+          <text:p text:style-name="P8"/>
+        </text:list-item>
+        <text:list-item>
+          <text:p text:style-name="P8"/>
+        </text:list-item>
+        <text:list-item>
+          <text:p text:style-name="P8">c</text:p>
         </text:list-item>
       </text:list>
     </office:text>
@@ -1410,11 +1968,11 @@
 <office:document-meta xmlns:grddl="http://www.w3.org/2003/g/data-view#" xmlns:meta="urn:oasis:names:tc:opendocument:xmlns:meta:1.0" xmlns:dc="http://purl.org/dc/elements/1.1/" xmlns:xlink="http://www.w3.org/1999/xlink" xmlns:ooo="http://openoffice.org/2004/office" xmlns:office="urn:oasis:names:tc:opendocument:xmlns:office:1.0" office:version="1.3">
   <office:meta>
     <meta:creation-date>2025-02-10T20:28:55.882119834</meta:creation-date>
-    <dc:date>2025-02-24T21:33:30.732329851</dc:date>
-    <meta:editing-duration>PT48M22S</meta:editing-duration>
-    <meta:editing-cycles>4</meta:editing-cycles>
+    <dc:date>2025-02-26T19:19:24.137223036</dc:date>
+    <meta:editing-duration>PT58M14S</meta:editing-duration>
+    <meta:editing-cycles>5</meta:editing-cycles>
     <meta:generator>LibreOffice/7.3.7.2$Linux_X86_64 LibreOffice_project/30$Build-2</meta:generator>
-    <meta:document-statistic meta:table-count="0" meta:image-count="2" meta:object-count="0" meta:page-count="6" meta:paragraph-count="88" meta:word-count="1329" meta:character-count="7882" meta:non-whitespace-character-count="6595"/>
+    <meta:document-statistic meta:table-count="0" meta:image-count="9" meta:object-count="0" meta:page-count="9" meta:paragraph-count="117" meta:word-count="1598" meta:character-count="9534" meta:non-whitespace-character-count="7948"/>
   </office:meta>
 </office:document-meta>
 </file>
@@ -1423,7 +1981,7 @@
 <office:document-settings xmlns:config="urn:oasis:names:tc:opendocument:xmlns:config:1.0" xmlns:xlink="http://www.w3.org/1999/xlink" xmlns:ooo="http://openoffice.org/2004/office" xmlns:office="urn:oasis:names:tc:opendocument:xmlns:office:1.0" office:version="1.3">
   <office:settings>
     <config:config-item-set config:name="ooo:view-settings">
-      <config:config-item config:name="ViewAreaTop" config:type="long">129152</config:config-item>
+      <config:config-item config:name="ViewAreaTop" config:type="long">211781</config:config-item>
       <config:config-item config:name="ViewAreaLeft" config:type="long">0</config:config-item>
       <config:config-item config:name="ViewAreaWidth" config:type="long">21119</config:config-item>
       <config:config-item config:name="ViewAreaHeight" config:type="long">8070</config:config-item>
@@ -1432,12 +1990,12 @@
       <config:config-item-map-indexed config:name="Views">
         <config:config-item-map-entry>
           <config:config-item config:name="ViewId" config:type="string">view2</config:config-item>
-          <config:config-item config:name="ViewLeft" config:type="long">9476</config:config-item>
-          <config:config-item config:name="ViewTop" config:type="long">133570</config:config-item>
+          <config:config-item config:name="ViewLeft" config:type="long">19181</config:config-item>
+          <config:config-item config:name="ViewTop" config:type="long">224846</config:config-item>
           <config:config-item config:name="VisibleLeft" config:type="long">0</config:config-item>
-          <config:config-item config:name="VisibleTop" config:type="long">129152</config:config-item>
+          <config:config-item config:name="VisibleTop" config:type="long">211781</config:config-item>
           <config:config-item config:name="VisibleRight" config:type="long">21117</config:config-item>
-          <config:config-item config:name="VisibleBottom" config:type="long">137220</config:config-item>
+          <config:config-item config:name="VisibleBottom" config:type="long">219849</config:config-item>
           <config:config-item config:name="ZoomType" config:type="short">0</config:config-item>
           <config:config-item config:name="ViewLayoutColumns" config:type="short">1</config:config-item>
           <config:config-item config:name="ViewLayoutBookMode" config:type="boolean">false</config:config-item>
@@ -1507,7 +2065,7 @@
       <config:config-item config:name="ChartAutoUpdate" config:type="boolean">true</config:config-item>
       <config:config-item config:name="PrinterSetup" config:type="base64Binary"/>
       <config:config-item config:name="AddParaTableSpacingAtStart" config:type="boolean">true</config:config-item>
-      <config:config-item config:name="Rsid" config:type="int">3335994</config:config-item>
+      <config:config-item config:name="Rsid" config:type="int">4196678</config:config-item>
       <config:config-item config:name="EmbeddedDatabaseName" config:type="string"/>
       <config:config-item config:name="FieldAutoUpdate" config:type="boolean">true</config:config-item>
       <config:config-item config:name="OutlineLevelYieldsNumbering" config:type="boolean">false</config:config-item>
@@ -1570,7 +2128,7 @@
   <office:styles>
     <style:default-style style:family="graphic">
       <style:graphic-properties svg:stroke-color="#3465a4" draw:fill-color="#729fcf" fo:wrap-option="no-wrap" draw:shadow-offset-x="0.1181in" draw:shadow-offset-y="0.1181in" draw:start-line-spacing-horizontal="0.1114in" draw:start-line-spacing-vertical="0.1114in" draw:end-line-spacing-horizontal="0.1114in" draw:end-line-spacing-vertical="0.1114in" style:flow-with-text="false"/>
-      <style:paragraph-properties style:text-autospace="ideograph-alpha" style:line-break="strict" style:font-independent-line-spacing="false">
+      <style:paragraph-properties style:text-autospace="ideograph-alpha" style:line-break="strict" style:writing-mode="lr-tb" style:font-independent-line-spacing="false">
         <style:tab-stops/>
       </style:paragraph-properties>
       <style:text-properties style:use-window-font-color="true" loext:opacity="0%" style:font-name="Liberation Serif" fo:font-size="12pt" fo:language="en" fo:country="US" style:letter-kerning="true" style:font-name-asian="Noto Serif CJK SC" style:font-size-asian="10.5pt" style:language-asian="zh" style:country-asian="CN" style:font-name-complex="Lohit Devanagari1" style:font-size-complex="12pt" style:language-complex="hi" style:country-complex="IN"/>

</xml_diff>